<commit_message>
feat(operations): save signature to dirver folder
</commit_message>
<xml_diff>
--- a/ProjectPanamaBackend/documents/ContratoOriginal2.docx
+++ b/ProjectPanamaBackend/documents/ContratoOriginal2.docx
@@ -37,7 +37,27 @@
           <w:szCs w:val="20"/>
           <w:u w:val="single"/>
         </w:rPr>
-        <w:t xml:space="preserve">UNIDAD N° </w:t>
+        <w:t xml:space="preserve">UNIDAD </w:t>
+      </w:r>
+      <w:proofErr w:type="spellStart"/>
+      <w:r>
+        <w:rPr>
+          <w:b/>
+          <w:sz w:val="20"/>
+          <w:szCs w:val="20"/>
+          <w:u w:val="single"/>
+        </w:rPr>
+        <w:t>N°</w:t>
+      </w:r>
+      <w:proofErr w:type="spellEnd"/>
+      <w:r>
+        <w:rPr>
+          <w:b/>
+          <w:sz w:val="20"/>
+          <w:szCs w:val="20"/>
+          <w:u w:val="single"/>
+        </w:rPr>
+        <w:t xml:space="preserve"> </w:t>
       </w:r>
       <w:r>
         <w:rPr>
@@ -95,7 +115,27 @@
           <w:szCs w:val="20"/>
           <w:u w:val="single"/>
         </w:rPr>
-        <w:t xml:space="preserve">Operador N° </w:t>
+        <w:t xml:space="preserve">Operador </w:t>
+      </w:r>
+      <w:proofErr w:type="spellStart"/>
+      <w:r>
+        <w:rPr>
+          <w:b/>
+          <w:sz w:val="20"/>
+          <w:szCs w:val="20"/>
+          <w:u w:val="single"/>
+        </w:rPr>
+        <w:t>N°</w:t>
+      </w:r>
+      <w:proofErr w:type="spellEnd"/>
+      <w:r>
+        <w:rPr>
+          <w:b/>
+          <w:sz w:val="20"/>
+          <w:szCs w:val="20"/>
+          <w:u w:val="single"/>
+        </w:rPr>
+        <w:t xml:space="preserve"> </w:t>
       </w:r>
       <w:r>
         <w:rPr>
@@ -226,6 +266,7 @@
         </w:rPr>
         <w:t>{{</w:t>
       </w:r>
+      <w:proofErr w:type="spellStart"/>
       <w:r>
         <w:rPr>
           <w:rFonts w:ascii="Andalus" w:hAnsi="Andalus" w:cs="Andalus"/>
@@ -233,6 +274,7 @@
         </w:rPr>
         <w:t>Rep_sexo</w:t>
       </w:r>
+      <w:proofErr w:type="spellEnd"/>
       <w:r>
         <w:rPr>
           <w:rFonts w:ascii="Andalus" w:hAnsi="Andalus" w:cs="Andalus"/>
@@ -254,6 +296,7 @@
         </w:rPr>
         <w:t>{{</w:t>
       </w:r>
+      <w:proofErr w:type="spellStart"/>
       <w:r>
         <w:rPr>
           <w:rFonts w:ascii="Andalus" w:hAnsi="Andalus" w:cs="Andalus"/>
@@ -261,6 +304,7 @@
         </w:rPr>
         <w:t>Rep_estado</w:t>
       </w:r>
+      <w:proofErr w:type="spellEnd"/>
       <w:r>
         <w:rPr>
           <w:rFonts w:ascii="Andalus" w:hAnsi="Andalus" w:cs="Andalus"/>
@@ -286,6 +330,7 @@
         </w:rPr>
         <w:t>{{</w:t>
       </w:r>
+      <w:proofErr w:type="spellStart"/>
       <w:r>
         <w:rPr>
           <w:rFonts w:ascii="Andalus" w:hAnsi="Andalus" w:cs="Andalus"/>
@@ -295,6 +340,7 @@
         </w:rPr>
         <w:t>Rep_numero</w:t>
       </w:r>
+      <w:proofErr w:type="spellEnd"/>
       <w:r>
         <w:rPr>
           <w:rFonts w:ascii="Andalus" w:hAnsi="Andalus" w:cs="Andalus"/>
@@ -311,7 +357,27 @@
           <w:sz w:val="20"/>
           <w:szCs w:val="20"/>
         </w:rPr>
-        <w:t xml:space="preserve"> en su condición de  Representante Legal de la sociedad anónima denominada </w:t>
+        <w:t xml:space="preserve"> en su condición </w:t>
+      </w:r>
+      <w:proofErr w:type="gramStart"/>
+      <w:r>
+        <w:rPr>
+          <w:rFonts w:ascii="Tahoma" w:eastAsia="Cambria" w:hAnsi="Tahoma" w:cs="Tahoma"/>
+          <w:color w:val="000000"/>
+          <w:sz w:val="20"/>
+          <w:szCs w:val="20"/>
+        </w:rPr>
+        <w:t>de  Representante</w:t>
+      </w:r>
+      <w:proofErr w:type="gramEnd"/>
+      <w:r>
+        <w:rPr>
+          <w:rFonts w:ascii="Tahoma" w:eastAsia="Cambria" w:hAnsi="Tahoma" w:cs="Tahoma"/>
+          <w:color w:val="000000"/>
+          <w:sz w:val="20"/>
+          <w:szCs w:val="20"/>
+        </w:rPr>
+        <w:t xml:space="preserve"> Legal de la sociedad anónima denominada </w:t>
       </w:r>
       <w:r>
         <w:rPr>
@@ -338,6 +404,71 @@
           <w:bCs/>
           <w:lang w:val="es-MX"/>
         </w:rPr>
+        <w:t>}</w:t>
+      </w:r>
+      <w:proofErr w:type="gramStart"/>
+      <w:r>
+        <w:rPr>
+          <w:rFonts w:ascii="Andalus" w:hAnsi="Andalus" w:cs="Andalus"/>
+          <w:b/>
+          <w:bCs/>
+          <w:lang w:val="es-MX"/>
+        </w:rPr>
+        <w:t>}</w:t>
+      </w:r>
+      <w:r>
+        <w:rPr>
+          <w:rFonts w:ascii="Tahoma" w:eastAsia="Cambria" w:hAnsi="Tahoma" w:cs="Tahoma"/>
+          <w:color w:val="000000"/>
+          <w:sz w:val="20"/>
+          <w:szCs w:val="20"/>
+        </w:rPr>
+        <w:t>,  debidamente</w:t>
+      </w:r>
+      <w:proofErr w:type="gramEnd"/>
+      <w:r>
+        <w:rPr>
+          <w:rFonts w:ascii="Tahoma" w:eastAsia="Cambria" w:hAnsi="Tahoma" w:cs="Tahoma"/>
+          <w:color w:val="000000"/>
+          <w:sz w:val="20"/>
+          <w:szCs w:val="20"/>
+        </w:rPr>
+        <w:t xml:space="preserve"> inscrita al Folio Real No.</w:t>
+      </w:r>
+      <w:r>
+        <w:rPr>
+          <w:rFonts w:ascii="Tahoma" w:eastAsia="Cambria" w:hAnsi="Tahoma" w:cs="Tahoma"/>
+          <w:color w:val="000000"/>
+          <w:sz w:val="20"/>
+          <w:szCs w:val="20"/>
+        </w:rPr>
+        <w:t xml:space="preserve"> </w:t>
+      </w:r>
+      <w:r>
+        <w:rPr>
+          <w:rFonts w:ascii="Andalus" w:hAnsi="Andalus" w:cs="Andalus"/>
+          <w:b/>
+          <w:bCs/>
+          <w:lang w:val="es-MX"/>
+        </w:rPr>
+        <w:t>{{</w:t>
+      </w:r>
+      <w:r>
+        <w:rPr>
+          <w:rFonts w:ascii="Andalus" w:hAnsi="Andalus" w:cs="Andalus"/>
+          <w:b/>
+          <w:bCs/>
+          <w:lang w:val="es-MX"/>
+        </w:rPr>
+        <w:t>Ficha</w:t>
+      </w:r>
+      <w:r>
+        <w:rPr>
+          <w:rFonts w:ascii="Andalus" w:hAnsi="Andalus" w:cs="Andalus"/>
+          <w:b/>
+          <w:bCs/>
+          <w:lang w:val="es-MX"/>
+        </w:rPr>
         <w:t>}}</w:t>
       </w:r>
       <w:r>
@@ -347,16 +478,32 @@
           <w:sz w:val="20"/>
           <w:szCs w:val="20"/>
         </w:rPr>
-        <w:t>,  debidamente inscrita al Folio Real No.</w:t>
-      </w:r>
-      <w:r>
-        <w:rPr>
-          <w:rFonts w:ascii="Tahoma" w:eastAsia="Cambria" w:hAnsi="Tahoma" w:cs="Tahoma"/>
-          <w:color w:val="000000"/>
-          <w:sz w:val="20"/>
-          <w:szCs w:val="20"/>
-        </w:rPr>
-        <w:t xml:space="preserve"> </w:t>
+        <w:t xml:space="preserve">, de la Sección Mercantil </w:t>
+      </w:r>
+      <w:r>
+        <w:rPr>
+          <w:rFonts w:ascii="Tahoma" w:eastAsia="Cambria" w:hAnsi="Tahoma" w:cs="Tahoma"/>
+          <w:sz w:val="20"/>
+          <w:szCs w:val="20"/>
+        </w:rPr>
+        <w:t xml:space="preserve">del Registro Público, quien en adelante se denominará EL </w:t>
+      </w:r>
+      <w:r>
+        <w:rPr>
+          <w:rFonts w:ascii="Tahoma" w:eastAsia="Cambria" w:hAnsi="Tahoma" w:cs="Tahoma"/>
+          <w:b/>
+          <w:sz w:val="20"/>
+          <w:szCs w:val="20"/>
+        </w:rPr>
+        <w:t>ARRENDADOR,</w:t>
+      </w:r>
+      <w:r>
+        <w:rPr>
+          <w:rFonts w:ascii="Tahoma" w:eastAsia="Cambria" w:hAnsi="Tahoma" w:cs="Tahoma"/>
+          <w:sz w:val="20"/>
+          <w:szCs w:val="20"/>
+        </w:rPr>
+        <w:t xml:space="preserve"> por una parte, y por la otra, </w:t>
       </w:r>
       <w:r>
         <w:rPr>
@@ -374,7 +521,7 @@
           <w:bCs/>
           <w:lang w:val="es-MX"/>
         </w:rPr>
-        <w:t>Ficha</w:t>
+        <w:t>Nombre</w:t>
       </w:r>
       <w:r>
         <w:rPr>
@@ -388,60 +535,30 @@
       <w:r>
         <w:rPr>
           <w:rFonts w:ascii="Tahoma" w:eastAsia="Cambria" w:hAnsi="Tahoma" w:cs="Tahoma"/>
-          <w:color w:val="000000"/>
-          <w:sz w:val="20"/>
-          <w:szCs w:val="20"/>
-        </w:rPr>
-        <w:t xml:space="preserve">, de la Sección Mercantil </w:t>
-      </w:r>
-      <w:r>
-        <w:rPr>
-          <w:rFonts w:ascii="Tahoma" w:eastAsia="Cambria" w:hAnsi="Tahoma" w:cs="Tahoma"/>
-          <w:sz w:val="20"/>
-          <w:szCs w:val="20"/>
-        </w:rPr>
-        <w:t xml:space="preserve">del Registro Público, quien en adelante se denominará EL </w:t>
-      </w:r>
-      <w:r>
-        <w:rPr>
-          <w:rFonts w:ascii="Tahoma" w:eastAsia="Cambria" w:hAnsi="Tahoma" w:cs="Tahoma"/>
-          <w:b/>
-          <w:sz w:val="20"/>
-          <w:szCs w:val="20"/>
-        </w:rPr>
-        <w:t>ARRENDADOR,</w:t>
-      </w:r>
-      <w:r>
-        <w:rPr>
-          <w:rFonts w:ascii="Tahoma" w:eastAsia="Cambria" w:hAnsi="Tahoma" w:cs="Tahoma"/>
-          <w:sz w:val="20"/>
-          <w:szCs w:val="20"/>
-        </w:rPr>
-        <w:t xml:space="preserve"> por una parte, y por la otra, </w:t>
+          <w:sz w:val="20"/>
+          <w:szCs w:val="20"/>
+        </w:rPr>
+        <w:t xml:space="preserve">, </w:t>
       </w:r>
       <w:r>
         <w:rPr>
           <w:rFonts w:ascii="Andalus" w:hAnsi="Andalus" w:cs="Andalus"/>
-          <w:b/>
-          <w:bCs/>
           <w:lang w:val="es-MX"/>
         </w:rPr>
         <w:t>{{</w:t>
       </w:r>
+      <w:proofErr w:type="spellStart"/>
       <w:r>
         <w:rPr>
           <w:rFonts w:ascii="Andalus" w:hAnsi="Andalus" w:cs="Andalus"/>
-          <w:b/>
-          <w:bCs/>
-          <w:lang w:val="es-MX"/>
-        </w:rPr>
-        <w:t>Nombre</w:t>
-      </w:r>
+          <w:lang w:val="es-MX"/>
+        </w:rPr>
+        <w:t>Con_sexo</w:t>
+      </w:r>
+      <w:proofErr w:type="spellEnd"/>
       <w:r>
         <w:rPr>
           <w:rFonts w:ascii="Andalus" w:hAnsi="Andalus" w:cs="Andalus"/>
-          <w:b/>
-          <w:bCs/>
           <w:lang w:val="es-MX"/>
         </w:rPr>
         <w:t>}}</w:t>
@@ -452,7 +569,7 @@
           <w:sz w:val="20"/>
           <w:szCs w:val="20"/>
         </w:rPr>
-        <w:t xml:space="preserve">, </w:t>
+        <w:t xml:space="preserve">,  panameño, </w:t>
       </w:r>
       <w:r>
         <w:rPr>
@@ -461,13 +578,15 @@
         </w:rPr>
         <w:t>{{</w:t>
       </w:r>
+      <w:proofErr w:type="spellStart"/>
       <w:r>
         <w:rPr>
           <w:rFonts w:ascii="Andalus" w:hAnsi="Andalus" w:cs="Andalus"/>
           <w:lang w:val="es-MX"/>
         </w:rPr>
-        <w:t>Con_sexo</w:t>
-      </w:r>
+        <w:t>Con_estado</w:t>
+      </w:r>
+      <w:proofErr w:type="spellEnd"/>
       <w:r>
         <w:rPr>
           <w:rFonts w:ascii="Andalus" w:hAnsi="Andalus" w:cs="Andalus"/>
@@ -481,25 +600,33 @@
           <w:sz w:val="20"/>
           <w:szCs w:val="20"/>
         </w:rPr>
-        <w:t xml:space="preserve">,  panameño, </w:t>
+        <w:t xml:space="preserve">,  con residencia en </w:t>
       </w:r>
       <w:r>
         <w:rPr>
           <w:rFonts w:ascii="Andalus" w:hAnsi="Andalus" w:cs="Andalus"/>
+          <w:b/>
+          <w:bCs/>
           <w:lang w:val="es-MX"/>
         </w:rPr>
         <w:t>{{</w:t>
       </w:r>
+      <w:proofErr w:type="spellStart"/>
       <w:r>
         <w:rPr>
           <w:rFonts w:ascii="Andalus" w:hAnsi="Andalus" w:cs="Andalus"/>
-          <w:lang w:val="es-MX"/>
-        </w:rPr>
-        <w:t>Con_estado</w:t>
-      </w:r>
+          <w:b/>
+          <w:bCs/>
+          <w:lang w:val="es-MX"/>
+        </w:rPr>
+        <w:t>Direccion</w:t>
+      </w:r>
+      <w:proofErr w:type="spellEnd"/>
       <w:r>
         <w:rPr>
           <w:rFonts w:ascii="Andalus" w:hAnsi="Andalus" w:cs="Andalus"/>
+          <w:b/>
+          <w:bCs/>
           <w:lang w:val="es-MX"/>
         </w:rPr>
         <w:t>}}</w:t>
@@ -510,7 +637,7 @@
           <w:sz w:val="20"/>
           <w:szCs w:val="20"/>
         </w:rPr>
-        <w:t xml:space="preserve">,  con residencia en </w:t>
+        <w:t xml:space="preserve">, mayor de edad, portador de la cédula de identidad personal, </w:t>
       </w:r>
       <w:r>
         <w:rPr>
@@ -528,7 +655,7 @@
           <w:bCs/>
           <w:lang w:val="es-MX"/>
         </w:rPr>
-        <w:t>Direccion</w:t>
+        <w:t>Cedula</w:t>
       </w:r>
       <w:r>
         <w:rPr>
@@ -545,7 +672,7 @@
           <w:sz w:val="20"/>
           <w:szCs w:val="20"/>
         </w:rPr>
-        <w:t xml:space="preserve">, mayor de edad, portador de la cédula de identidad personal, </w:t>
+        <w:t xml:space="preserve">,  localizable al número de teléfono </w:t>
       </w:r>
       <w:r>
         <w:rPr>
@@ -556,6 +683,7 @@
         </w:rPr>
         <w:t>{{</w:t>
       </w:r>
+      <w:proofErr w:type="spellStart"/>
       <w:r>
         <w:rPr>
           <w:rFonts w:ascii="Andalus" w:hAnsi="Andalus" w:cs="Andalus"/>
@@ -563,43 +691,9 @@
           <w:bCs/>
           <w:lang w:val="es-MX"/>
         </w:rPr>
-        <w:t>Cedula</w:t>
-      </w:r>
-      <w:r>
-        <w:rPr>
-          <w:rFonts w:ascii="Andalus" w:hAnsi="Andalus" w:cs="Andalus"/>
-          <w:b/>
-          <w:bCs/>
-          <w:lang w:val="es-MX"/>
-        </w:rPr>
-        <w:t>}}</w:t>
-      </w:r>
-      <w:r>
-        <w:rPr>
-          <w:rFonts w:ascii="Tahoma" w:eastAsia="Cambria" w:hAnsi="Tahoma" w:cs="Tahoma"/>
-          <w:sz w:val="20"/>
-          <w:szCs w:val="20"/>
-        </w:rPr>
-        <w:t xml:space="preserve">,  localizable al número de teléfono </w:t>
-      </w:r>
-      <w:r>
-        <w:rPr>
-          <w:rFonts w:ascii="Andalus" w:hAnsi="Andalus" w:cs="Andalus"/>
-          <w:b/>
-          <w:bCs/>
-          <w:lang w:val="es-MX"/>
-        </w:rPr>
-        <w:t>{{</w:t>
-      </w:r>
-      <w:r>
-        <w:rPr>
-          <w:rFonts w:ascii="Andalus" w:hAnsi="Andalus" w:cs="Andalus"/>
-          <w:b/>
-          <w:bCs/>
-          <w:lang w:val="es-MX"/>
-        </w:rPr>
         <w:t>Telefono</w:t>
       </w:r>
+      <w:proofErr w:type="spellEnd"/>
       <w:r>
         <w:rPr>
           <w:rFonts w:ascii="Andalus" w:hAnsi="Andalus" w:cs="Andalus"/>
@@ -779,6 +873,7 @@
         </w:rPr>
         <w:t>{{</w:t>
       </w:r>
+      <w:proofErr w:type="spellStart"/>
       <w:r>
         <w:rPr>
           <w:rFonts w:ascii="Tahoma" w:hAnsi="Tahoma" w:cs="Tahoma"/>
@@ -790,6 +885,7 @@
         </w:rPr>
         <w:t>Linea</w:t>
       </w:r>
+      <w:proofErr w:type="spellEnd"/>
       <w:r>
         <w:rPr>
           <w:rFonts w:ascii="Tahoma" w:hAnsi="Tahoma" w:cs="Tahoma"/>
@@ -1011,6 +1107,7 @@
         </w:rPr>
         <w:t>{{</w:t>
       </w:r>
+      <w:proofErr w:type="spellStart"/>
       <w:r>
         <w:rPr>
           <w:rFonts w:ascii="Tahoma" w:hAnsi="Tahoma" w:cs="Tahoma"/>
@@ -1033,6 +1130,7 @@
         </w:rPr>
         <w:t>upo</w:t>
       </w:r>
+      <w:proofErr w:type="spellEnd"/>
       <w:r>
         <w:rPr>
           <w:rFonts w:ascii="Tahoma" w:hAnsi="Tahoma" w:cs="Tahoma"/>
@@ -1184,6 +1282,7 @@
         </w:rPr>
         <w:t>{{</w:t>
       </w:r>
+      <w:proofErr w:type="spellStart"/>
       <w:r>
         <w:rPr>
           <w:rFonts w:ascii="Tahoma" w:hAnsi="Tahoma" w:cs="Tahoma"/>
@@ -1195,6 +1294,7 @@
         </w:rPr>
         <w:t>NroCupo</w:t>
       </w:r>
+      <w:proofErr w:type="spellEnd"/>
       <w:r>
         <w:rPr>
           <w:rFonts w:ascii="Tahoma" w:hAnsi="Tahoma" w:cs="Tahoma"/>
@@ -1574,6 +1674,7 @@
               </w:rPr>
               <w:t>{{</w:t>
             </w:r>
+            <w:proofErr w:type="spellStart"/>
             <w:r>
               <w:rPr>
                 <w:rFonts w:ascii="Courier New" w:hAnsi="Courier New" w:cs="Courier New"/>
@@ -1584,6 +1685,7 @@
               </w:rPr>
               <w:t>LimNorte</w:t>
             </w:r>
+            <w:proofErr w:type="spellEnd"/>
             <w:r>
               <w:rPr>
                 <w:rFonts w:ascii="Courier New" w:hAnsi="Courier New" w:cs="Courier New"/>
@@ -1685,6 +1787,7 @@
               </w:rPr>
               <w:t>{{</w:t>
             </w:r>
+            <w:proofErr w:type="spellStart"/>
             <w:r>
               <w:rPr>
                 <w:rFonts w:ascii="Courier New" w:hAnsi="Courier New" w:cs="Courier New"/>
@@ -1695,6 +1798,7 @@
               </w:rPr>
               <w:t>LimSur</w:t>
             </w:r>
+            <w:proofErr w:type="spellEnd"/>
             <w:r>
               <w:rPr>
                 <w:rFonts w:ascii="Courier New" w:hAnsi="Courier New" w:cs="Courier New"/>
@@ -1796,6 +1900,7 @@
               </w:rPr>
               <w:t>{{</w:t>
             </w:r>
+            <w:proofErr w:type="spellStart"/>
             <w:r>
               <w:rPr>
                 <w:rFonts w:ascii="Courier New" w:hAnsi="Courier New" w:cs="Courier New"/>
@@ -1806,6 +1911,7 @@
               </w:rPr>
               <w:t>LimEste</w:t>
             </w:r>
+            <w:proofErr w:type="spellEnd"/>
             <w:r>
               <w:rPr>
                 <w:rFonts w:ascii="Courier New" w:hAnsi="Courier New" w:cs="Courier New"/>
@@ -1907,6 +2013,7 @@
               </w:rPr>
               <w:t>{{</w:t>
             </w:r>
+            <w:proofErr w:type="spellStart"/>
             <w:r>
               <w:rPr>
                 <w:rFonts w:ascii="Courier New" w:hAnsi="Courier New" w:cs="Courier New"/>
@@ -1917,6 +2024,7 @@
               </w:rPr>
               <w:t>LimOeste</w:t>
             </w:r>
+            <w:proofErr w:type="spellEnd"/>
             <w:r>
               <w:rPr>
                 <w:rFonts w:ascii="Courier New" w:hAnsi="Courier New" w:cs="Courier New"/>
@@ -2023,7 +2131,25 @@
           <w:sz w:val="20"/>
           <w:szCs w:val="20"/>
         </w:rPr>
-        <w:t xml:space="preserve">El arrendamiento diario del vehículo, produce para el ARRENDATARIO un beneficio propio por el usufructo, que con una reclamación laboral deberá </w:t>
+        <w:t xml:space="preserve">El arrendamiento diario del </w:t>
+      </w:r>
+      <w:proofErr w:type="gramStart"/>
+      <w:r>
+        <w:rPr>
+          <w:rFonts w:ascii="Tahoma" w:eastAsia="Cambria" w:hAnsi="Tahoma" w:cs="Tahoma"/>
+          <w:sz w:val="20"/>
+          <w:szCs w:val="20"/>
+        </w:rPr>
+        <w:t>vehículo,</w:t>
+      </w:r>
+      <w:proofErr w:type="gramEnd"/>
+      <w:r>
+        <w:rPr>
+          <w:rFonts w:ascii="Tahoma" w:eastAsia="Cambria" w:hAnsi="Tahoma" w:cs="Tahoma"/>
+          <w:sz w:val="20"/>
+          <w:szCs w:val="20"/>
+        </w:rPr>
+        <w:t xml:space="preserve"> produce para el ARRENDATARIO un beneficio propio por el usufructo, que con una reclamación laboral deberá </w:t>
       </w:r>
       <w:r>
         <w:rPr>
@@ -2161,7 +2287,43 @@
           <w:sz w:val="20"/>
           <w:szCs w:val="20"/>
         </w:rPr>
-        <w:t>documento que su presentación y vigencia condiciona el contrato, la falta del mismo permite la rescisión del mismo)</w:t>
+        <w:t xml:space="preserve">documento que su presentación y vigencia condiciona el contrato, la falta </w:t>
+      </w:r>
+      <w:proofErr w:type="gramStart"/>
+      <w:r>
+        <w:rPr>
+          <w:rFonts w:ascii="Tahoma" w:eastAsia="Cambria" w:hAnsi="Tahoma" w:cs="Tahoma"/>
+          <w:sz w:val="20"/>
+          <w:szCs w:val="20"/>
+        </w:rPr>
+        <w:t>del mismo</w:t>
+      </w:r>
+      <w:proofErr w:type="gramEnd"/>
+      <w:r>
+        <w:rPr>
+          <w:rFonts w:ascii="Tahoma" w:eastAsia="Cambria" w:hAnsi="Tahoma" w:cs="Tahoma"/>
+          <w:sz w:val="20"/>
+          <w:szCs w:val="20"/>
+        </w:rPr>
+        <w:t xml:space="preserve"> permite la rescisión </w:t>
+      </w:r>
+      <w:proofErr w:type="gramStart"/>
+      <w:r>
+        <w:rPr>
+          <w:rFonts w:ascii="Tahoma" w:eastAsia="Cambria" w:hAnsi="Tahoma" w:cs="Tahoma"/>
+          <w:sz w:val="20"/>
+          <w:szCs w:val="20"/>
+        </w:rPr>
+        <w:t>del mismo</w:t>
+      </w:r>
+      <w:proofErr w:type="gramEnd"/>
+      <w:r>
+        <w:rPr>
+          <w:rFonts w:ascii="Tahoma" w:eastAsia="Cambria" w:hAnsi="Tahoma" w:cs="Tahoma"/>
+          <w:sz w:val="20"/>
+          <w:szCs w:val="20"/>
+        </w:rPr>
+        <w:t>)</w:t>
       </w:r>
     </w:p>
     <w:p>
@@ -2461,6 +2623,7 @@
         </w:rPr>
         <w:t>{{</w:t>
       </w:r>
+      <w:proofErr w:type="spellStart"/>
       <w:r>
         <w:rPr>
           <w:rFonts w:ascii="Andalus" w:hAnsi="Andalus" w:cs="Andalus"/>
@@ -2470,6 +2633,7 @@
         </w:rPr>
         <w:t>laCuota</w:t>
       </w:r>
+      <w:proofErr w:type="spellEnd"/>
       <w:r>
         <w:rPr>
           <w:rFonts w:ascii="Andalus" w:hAnsi="Andalus" w:cs="Andalus"/>
@@ -2574,6 +2738,7 @@
         </w:rPr>
         <w:t>{{</w:t>
       </w:r>
+      <w:proofErr w:type="spellStart"/>
       <w:r>
         <w:rPr>
           <w:rFonts w:ascii="Andalus" w:eastAsia="DXKJNP+LiberationSans" w:hAnsi="Andalus" w:cs="DXKJNP+LiberationSans"/>
@@ -2582,6 +2747,7 @@
         </w:rPr>
         <w:t>laSuma</w:t>
       </w:r>
+      <w:proofErr w:type="spellEnd"/>
       <w:r>
         <w:rPr>
           <w:rFonts w:ascii="Andalus" w:eastAsia="DXKJNP+LiberationSans" w:hAnsi="Andalus" w:cs="DXKJNP+LiberationSans"/>
@@ -2614,6 +2780,7 @@
         </w:rPr>
         <w:t>{{</w:t>
       </w:r>
+      <w:proofErr w:type="spellStart"/>
       <w:r>
         <w:rPr>
           <w:rFonts w:ascii="Andalus" w:eastAsia="DXKJNP+LiberationSans" w:hAnsi="Andalus" w:cs="DXKJNP+LiberationSans"/>
@@ -2622,6 +2789,7 @@
         </w:rPr>
         <w:t>elValor</w:t>
       </w:r>
+      <w:proofErr w:type="spellEnd"/>
       <w:r>
         <w:rPr>
           <w:rFonts w:ascii="Andalus" w:eastAsia="DXKJNP+LiberationSans" w:hAnsi="Andalus" w:cs="DXKJNP+LiberationSans"/>
@@ -2642,7 +2810,15 @@
           <w:rFonts w:ascii="Cambria" w:eastAsia="Calibri" w:hAnsi="Cambria" w:cs="Calibri"/>
           <w:lang w:val="es-ES" w:eastAsia="en-US"/>
         </w:rPr>
-        <w:t>US$</w:t>
+        <w:t>US</w:t>
+      </w:r>
+      <w:proofErr w:type="gramStart"/>
+      <w:r>
+        <w:rPr>
+          <w:rFonts w:ascii="Cambria" w:eastAsia="Calibri" w:hAnsi="Cambria" w:cs="Calibri"/>
+          <w:lang w:val="es-ES" w:eastAsia="en-US"/>
+        </w:rPr>
+        <w:t>$</w:t>
       </w:r>
       <w:r>
         <w:rPr>
@@ -2669,6 +2845,7 @@
         </w:rPr>
         <w:t>dólares</w:t>
       </w:r>
+      <w:proofErr w:type="gramEnd"/>
       <w:r>
         <w:rPr>
           <w:rFonts w:ascii="Tahoma" w:eastAsia="Cambria" w:hAnsi="Tahoma" w:cs="Tahoma"/>
@@ -2929,7 +3106,25 @@
           <w:sz w:val="20"/>
           <w:szCs w:val="20"/>
         </w:rPr>
-        <w:t>Saldo de Panapass por transitar sin saldo en corredores;</w:t>
+        <w:t xml:space="preserve">Saldo de </w:t>
+      </w:r>
+      <w:proofErr w:type="spellStart"/>
+      <w:r>
+        <w:rPr>
+          <w:rFonts w:ascii="Tahoma" w:eastAsia="Cambria" w:hAnsi="Tahoma" w:cs="Tahoma"/>
+          <w:sz w:val="20"/>
+          <w:szCs w:val="20"/>
+        </w:rPr>
+        <w:t>Panapass</w:t>
+      </w:r>
+      <w:proofErr w:type="spellEnd"/>
+      <w:r>
+        <w:rPr>
+          <w:rFonts w:ascii="Tahoma" w:eastAsia="Cambria" w:hAnsi="Tahoma" w:cs="Tahoma"/>
+          <w:sz w:val="20"/>
+          <w:szCs w:val="20"/>
+        </w:rPr>
+        <w:t xml:space="preserve"> por transitar sin saldo en corredores;</w:t>
       </w:r>
     </w:p>
     <w:p>
@@ -3011,13 +3206,23 @@
           <w:szCs w:val="20"/>
         </w:rPr>
       </w:pPr>
-      <w:r>
-        <w:rPr>
-          <w:rFonts w:ascii="Tahoma" w:eastAsia="Cambria" w:hAnsi="Tahoma" w:cs="Tahoma"/>
-          <w:sz w:val="20"/>
-          <w:szCs w:val="20"/>
-        </w:rPr>
-        <w:t>Gastos productos de colisiones de tránsito o accidentes imputables al ARRENDATARIO</w:t>
+      <w:proofErr w:type="gramStart"/>
+      <w:r>
+        <w:rPr>
+          <w:rFonts w:ascii="Tahoma" w:eastAsia="Cambria" w:hAnsi="Tahoma" w:cs="Tahoma"/>
+          <w:sz w:val="20"/>
+          <w:szCs w:val="20"/>
+        </w:rPr>
+        <w:t>Gastos productos</w:t>
+      </w:r>
+      <w:proofErr w:type="gramEnd"/>
+      <w:r>
+        <w:rPr>
+          <w:rFonts w:ascii="Tahoma" w:eastAsia="Cambria" w:hAnsi="Tahoma" w:cs="Tahoma"/>
+          <w:sz w:val="20"/>
+          <w:szCs w:val="20"/>
+        </w:rPr>
+        <w:t xml:space="preserve"> de colisiones de tránsito o accidentes imputables al ARRENDATARIO</w:t>
       </w:r>
     </w:p>
     <w:p>
@@ -3443,6 +3648,7 @@
         </w:rPr>
         <w:t xml:space="preserve"> </w:t>
       </w:r>
+      <w:proofErr w:type="gramStart"/>
       <w:r>
         <w:rPr>
           <w:rFonts w:ascii="Tahoma" w:eastAsia="Cambria" w:hAnsi="Tahoma" w:cs="Tahoma"/>
@@ -3459,6 +3665,7 @@
         </w:rPr>
         <w:t xml:space="preserve"> (</w:t>
       </w:r>
+      <w:proofErr w:type="gramEnd"/>
       <w:r>
         <w:rPr>
           <w:rFonts w:ascii="Tahoma" w:eastAsia="Cambria" w:hAnsi="Tahoma" w:cs="Tahoma"/>
@@ -3803,7 +4010,25 @@
           <w:sz w:val="20"/>
           <w:szCs w:val="20"/>
         </w:rPr>
-        <w:t xml:space="preserve"> En caso que el ARRENDATARIO tenga la posibilidad de suministrar el repuesto automotriz para la </w:t>
+        <w:t xml:space="preserve"> </w:t>
+      </w:r>
+      <w:proofErr w:type="gramStart"/>
+      <w:r>
+        <w:rPr>
+          <w:rFonts w:ascii="Tahoma" w:eastAsia="Cambria" w:hAnsi="Tahoma" w:cs="Tahoma"/>
+          <w:sz w:val="20"/>
+          <w:szCs w:val="20"/>
+        </w:rPr>
+        <w:t>En caso que</w:t>
+      </w:r>
+      <w:proofErr w:type="gramEnd"/>
+      <w:r>
+        <w:rPr>
+          <w:rFonts w:ascii="Tahoma" w:eastAsia="Cambria" w:hAnsi="Tahoma" w:cs="Tahoma"/>
+          <w:sz w:val="20"/>
+          <w:szCs w:val="20"/>
+        </w:rPr>
+        <w:t xml:space="preserve"> el ARRENDATARIO tenga la posibilidad de suministrar el repuesto automotriz para la </w:t>
       </w:r>
       <w:r>
         <w:rPr>
@@ -3854,7 +4079,43 @@
           <w:sz w:val="20"/>
           <w:szCs w:val="20"/>
         </w:rPr>
-        <w:t xml:space="preserve">El aporte del repuesto por el ARRENDATARIO, generará el costo de la mano de obra, de acuerdo al tipo de pieza para suplantar </w:t>
+        <w:t xml:space="preserve">El aporte del repuesto por el </w:t>
+      </w:r>
+      <w:proofErr w:type="gramStart"/>
+      <w:r>
+        <w:rPr>
+          <w:rFonts w:ascii="Tahoma" w:eastAsia="Cambria" w:hAnsi="Tahoma" w:cs="Tahoma"/>
+          <w:sz w:val="20"/>
+          <w:szCs w:val="20"/>
+        </w:rPr>
+        <w:t>ARRENDATARIO,</w:t>
+      </w:r>
+      <w:proofErr w:type="gramEnd"/>
+      <w:r>
+        <w:rPr>
+          <w:rFonts w:ascii="Tahoma" w:eastAsia="Cambria" w:hAnsi="Tahoma" w:cs="Tahoma"/>
+          <w:sz w:val="20"/>
+          <w:szCs w:val="20"/>
+        </w:rPr>
+        <w:t xml:space="preserve"> generará el costo de la mano de obra, </w:t>
+      </w:r>
+      <w:proofErr w:type="gramStart"/>
+      <w:r>
+        <w:rPr>
+          <w:rFonts w:ascii="Tahoma" w:eastAsia="Cambria" w:hAnsi="Tahoma" w:cs="Tahoma"/>
+          <w:sz w:val="20"/>
+          <w:szCs w:val="20"/>
+        </w:rPr>
+        <w:t>de acuerdo al</w:t>
+      </w:r>
+      <w:proofErr w:type="gramEnd"/>
+      <w:r>
+        <w:rPr>
+          <w:rFonts w:ascii="Tahoma" w:eastAsia="Cambria" w:hAnsi="Tahoma" w:cs="Tahoma"/>
+          <w:sz w:val="20"/>
+          <w:szCs w:val="20"/>
+        </w:rPr>
+        <w:t xml:space="preserve"> tipo de pieza para suplantar </w:t>
       </w:r>
     </w:p>
     <w:p>
@@ -3924,15 +4185,33 @@
           <w:sz w:val="20"/>
           <w:szCs w:val="20"/>
         </w:rPr>
-        <w:t xml:space="preserve">, para el límite de créditos  </w:t>
-      </w:r>
-      <w:r>
-        <w:rPr>
-          <w:rFonts w:ascii="Tahoma" w:eastAsia="Cambria" w:hAnsi="Tahoma" w:cs="Tahoma"/>
-          <w:sz w:val="20"/>
-          <w:szCs w:val="20"/>
-        </w:rPr>
-        <w:t xml:space="preserve"> productos de la compra a la empresa</w:t>
+        <w:t xml:space="preserve">, para el límite de </w:t>
+      </w:r>
+      <w:proofErr w:type="gramStart"/>
+      <w:r>
+        <w:rPr>
+          <w:rFonts w:ascii="Tahoma" w:eastAsia="Cambria" w:hAnsi="Tahoma" w:cs="Tahoma"/>
+          <w:sz w:val="20"/>
+          <w:szCs w:val="20"/>
+        </w:rPr>
+        <w:t xml:space="preserve">créditos  </w:t>
+      </w:r>
+      <w:r>
+        <w:rPr>
+          <w:rFonts w:ascii="Tahoma" w:eastAsia="Cambria" w:hAnsi="Tahoma" w:cs="Tahoma"/>
+          <w:sz w:val="20"/>
+          <w:szCs w:val="20"/>
+        </w:rPr>
+        <w:t xml:space="preserve"> productos</w:t>
+      </w:r>
+      <w:proofErr w:type="gramEnd"/>
+      <w:r>
+        <w:rPr>
+          <w:rFonts w:ascii="Tahoma" w:eastAsia="Cambria" w:hAnsi="Tahoma" w:cs="Tahoma"/>
+          <w:sz w:val="20"/>
+          <w:szCs w:val="20"/>
+        </w:rPr>
+        <w:t xml:space="preserve"> de la compra a la empresa</w:t>
       </w:r>
       <w:r>
         <w:rPr>
@@ -3984,6 +4263,7 @@
         </w:rPr>
         <w:t>{{</w:t>
       </w:r>
+      <w:proofErr w:type="spellStart"/>
       <w:r>
         <w:rPr>
           <w:rFonts w:ascii="Tahoma" w:hAnsi="Tahoma" w:cs="Tahoma"/>
@@ -3995,6 +4275,7 @@
         </w:rPr>
         <w:t>Rep_admon</w:t>
       </w:r>
+      <w:proofErr w:type="spellEnd"/>
       <w:r>
         <w:rPr>
           <w:rFonts w:ascii="Tahoma" w:hAnsi="Tahoma" w:cs="Tahoma"/>
@@ -4205,7 +4486,25 @@
           <w:sz w:val="20"/>
           <w:szCs w:val="20"/>
         </w:rPr>
-        <w:t xml:space="preserve"> hacer uso del mecanismo de reporte de reclamos donde obtendrá por vía de los canales de comunicación que el mismo aporte respuesta del status en un término no mayor a CUARENTA Y OCHO (</w:t>
+        <w:t xml:space="preserve"> hacer uso del mecanismo de reporte de reclamos donde obtendrá por vía de los canales de comunicación que el mismo aporte respuesta del </w:t>
+      </w:r>
+      <w:proofErr w:type="gramStart"/>
+      <w:r>
+        <w:rPr>
+          <w:rFonts w:ascii="Tahoma" w:eastAsia="Cambria" w:hAnsi="Tahoma" w:cs="Tahoma"/>
+          <w:sz w:val="20"/>
+          <w:szCs w:val="20"/>
+        </w:rPr>
+        <w:t>status</w:t>
+      </w:r>
+      <w:proofErr w:type="gramEnd"/>
+      <w:r>
+        <w:rPr>
+          <w:rFonts w:ascii="Tahoma" w:eastAsia="Cambria" w:hAnsi="Tahoma" w:cs="Tahoma"/>
+          <w:sz w:val="20"/>
+          <w:szCs w:val="20"/>
+        </w:rPr>
+        <w:t xml:space="preserve"> en un término no mayor a CUARENTA Y OCHO (</w:t>
       </w:r>
       <w:r>
         <w:rPr>
@@ -4296,6 +4595,7 @@
         </w:rPr>
         <w:t>{{</w:t>
       </w:r>
+      <w:proofErr w:type="spellStart"/>
       <w:r>
         <w:rPr>
           <w:rFonts w:ascii="Tahoma" w:hAnsi="Tahoma" w:cs="Tahoma"/>
@@ -4307,6 +4607,7 @@
         </w:rPr>
         <w:t>Rep_admon</w:t>
       </w:r>
+      <w:proofErr w:type="spellEnd"/>
       <w:r>
         <w:rPr>
           <w:rFonts w:ascii="Tahoma" w:hAnsi="Tahoma" w:cs="Tahoma"/>
@@ -4372,6 +4673,7 @@
         </w:rPr>
         <w:t>{{</w:t>
       </w:r>
+      <w:proofErr w:type="spellStart"/>
       <w:r>
         <w:rPr>
           <w:rFonts w:ascii="Tahoma" w:hAnsi="Tahoma" w:cs="Tahoma"/>
@@ -4383,6 +4685,7 @@
         </w:rPr>
         <w:t>Rep_admon</w:t>
       </w:r>
+      <w:proofErr w:type="spellEnd"/>
       <w:r>
         <w:rPr>
           <w:rFonts w:ascii="Tahoma" w:hAnsi="Tahoma" w:cs="Tahoma"/>
@@ -4537,6 +4840,7 @@
         </w:rPr>
         <w:t>{{</w:t>
       </w:r>
+      <w:proofErr w:type="spellStart"/>
       <w:r>
         <w:rPr>
           <w:rFonts w:ascii="Tahoma" w:hAnsi="Tahoma" w:cs="Tahoma"/>
@@ -4548,6 +4852,7 @@
         </w:rPr>
         <w:t>wDepGar</w:t>
       </w:r>
+      <w:proofErr w:type="spellEnd"/>
       <w:r>
         <w:rPr>
           <w:rFonts w:ascii="Tahoma" w:hAnsi="Tahoma" w:cs="Tahoma"/>
@@ -4596,6 +4901,7 @@
         </w:rPr>
         <w:t>{{</w:t>
       </w:r>
+      <w:proofErr w:type="spellStart"/>
       <w:r>
         <w:rPr>
           <w:rFonts w:ascii="Tahoma" w:hAnsi="Tahoma" w:cs="Tahoma"/>
@@ -4607,6 +4913,7 @@
         </w:rPr>
         <w:t>vDepGar</w:t>
       </w:r>
+      <w:proofErr w:type="spellEnd"/>
       <w:r>
         <w:rPr>
           <w:rFonts w:ascii="Tahoma" w:hAnsi="Tahoma" w:cs="Tahoma"/>
@@ -4646,6 +4953,7 @@
         </w:rPr>
         <w:t>{{</w:t>
       </w:r>
+      <w:proofErr w:type="spellStart"/>
       <w:r>
         <w:rPr>
           <w:rFonts w:ascii="Tahoma" w:hAnsi="Tahoma" w:cs="Tahoma"/>
@@ -4657,6 +4965,7 @@
         </w:rPr>
         <w:t>wTipAut</w:t>
       </w:r>
+      <w:proofErr w:type="spellEnd"/>
       <w:r>
         <w:rPr>
           <w:rFonts w:ascii="Tahoma" w:hAnsi="Tahoma" w:cs="Tahoma"/>
@@ -4799,8 +5108,36 @@
           <w:sz w:val="20"/>
           <w:szCs w:val="20"/>
         </w:rPr>
-        <w:t xml:space="preserve"> por medio de los medios de pagos permitidos de forma electrónica Nequi y Arp</w:t>
-      </w:r>
+        <w:t xml:space="preserve"> por medio de los medios de pagos permitidos de forma electrónica </w:t>
+      </w:r>
+      <w:proofErr w:type="spellStart"/>
+      <w:r>
+        <w:rPr>
+          <w:rFonts w:ascii="Tahoma" w:eastAsia="Cambria" w:hAnsi="Tahoma" w:cs="Tahoma"/>
+          <w:sz w:val="20"/>
+          <w:szCs w:val="20"/>
+        </w:rPr>
+        <w:t>Nequi</w:t>
+      </w:r>
+      <w:proofErr w:type="spellEnd"/>
+      <w:r>
+        <w:rPr>
+          <w:rFonts w:ascii="Tahoma" w:eastAsia="Cambria" w:hAnsi="Tahoma" w:cs="Tahoma"/>
+          <w:sz w:val="20"/>
+          <w:szCs w:val="20"/>
+        </w:rPr>
+        <w:t xml:space="preserve"> y </w:t>
+      </w:r>
+      <w:proofErr w:type="spellStart"/>
+      <w:r>
+        <w:rPr>
+          <w:rFonts w:ascii="Tahoma" w:eastAsia="Cambria" w:hAnsi="Tahoma" w:cs="Tahoma"/>
+          <w:sz w:val="20"/>
+          <w:szCs w:val="20"/>
+        </w:rPr>
+        <w:t>Arp</w:t>
+      </w:r>
+      <w:proofErr w:type="spellEnd"/>
       <w:r>
         <w:rPr>
           <w:rFonts w:ascii="Tahoma" w:eastAsia="Cambria" w:hAnsi="Tahoma" w:cs="Tahoma"/>
@@ -4850,7 +5187,43 @@
           <w:sz w:val="20"/>
           <w:szCs w:val="20"/>
         </w:rPr>
-        <w:t>Se entiende que dentro del presente contrato no se obliga el pago de los días domingos en concepto de cuotas, pero podrá manifestar el ARRENDATARIO, si desea acelerar el término de su contrato, incluyendo los días domingos y en este caso el ARRENDADOR computará que no se pague a tiempo como multa.</w:t>
+        <w:t xml:space="preserve">Se entiende que dentro del presente contrato no se obliga el pago de los </w:t>
+      </w:r>
+      <w:proofErr w:type="gramStart"/>
+      <w:r>
+        <w:rPr>
+          <w:rFonts w:ascii="Tahoma" w:eastAsia="Cambria" w:hAnsi="Tahoma" w:cs="Tahoma"/>
+          <w:sz w:val="20"/>
+          <w:szCs w:val="20"/>
+        </w:rPr>
+        <w:t>días domingos</w:t>
+      </w:r>
+      <w:proofErr w:type="gramEnd"/>
+      <w:r>
+        <w:rPr>
+          <w:rFonts w:ascii="Tahoma" w:eastAsia="Cambria" w:hAnsi="Tahoma" w:cs="Tahoma"/>
+          <w:sz w:val="20"/>
+          <w:szCs w:val="20"/>
+        </w:rPr>
+        <w:t xml:space="preserve"> en concepto de cuotas, pero podrá manifestar el ARRENDATARIO, si desea acelerar el término de su contrato, incluyendo los </w:t>
+      </w:r>
+      <w:proofErr w:type="gramStart"/>
+      <w:r>
+        <w:rPr>
+          <w:rFonts w:ascii="Tahoma" w:eastAsia="Cambria" w:hAnsi="Tahoma" w:cs="Tahoma"/>
+          <w:sz w:val="20"/>
+          <w:szCs w:val="20"/>
+        </w:rPr>
+        <w:t>días domingos</w:t>
+      </w:r>
+      <w:proofErr w:type="gramEnd"/>
+      <w:r>
+        <w:rPr>
+          <w:rFonts w:ascii="Tahoma" w:eastAsia="Cambria" w:hAnsi="Tahoma" w:cs="Tahoma"/>
+          <w:sz w:val="20"/>
+          <w:szCs w:val="20"/>
+        </w:rPr>
+        <w:t xml:space="preserve"> y en este caso el ARRENDADOR computará que no se pague a tiempo como multa.</w:t>
       </w:r>
     </w:p>
     <w:p>
@@ -5156,7 +5529,25 @@
           <w:sz w:val="20"/>
           <w:szCs w:val="20"/>
         </w:rPr>
-        <w:t>El  ARRENDADOR suministrará al ARRENDATARIO en concepto de USO  copia de los documentos que por Ley permitan su libre tránsito y circulación para la prestación del servicio selectivo de pasajeros (Copia de certificado de operación, copia de póliza de seguro, copia de registro único vehicular, formulario de colisiones menores, copia de revisado vehicular vigente, etiqueta de Panapass), en cuyo caso  EL ARRENDATARIO   verificará que  la documentación corresponda  con la unidad arrendada, con la finalidad de evitar el pago de multas imputables a él mismo.</w:t>
+        <w:t xml:space="preserve">El  ARRENDADOR suministrará al ARRENDATARIO en concepto de USO  copia de los documentos que por Ley permitan su libre tránsito y circulación para la prestación del servicio selectivo de pasajeros (Copia de certificado de operación, copia de póliza de seguro, copia de registro único vehicular, formulario de colisiones menores, copia de revisado vehicular vigente, etiqueta de </w:t>
+      </w:r>
+      <w:proofErr w:type="spellStart"/>
+      <w:r>
+        <w:rPr>
+          <w:rFonts w:ascii="Tahoma" w:eastAsia="Cambria" w:hAnsi="Tahoma" w:cs="Tahoma"/>
+          <w:sz w:val="20"/>
+          <w:szCs w:val="20"/>
+        </w:rPr>
+        <w:t>Panapass</w:t>
+      </w:r>
+      <w:proofErr w:type="spellEnd"/>
+      <w:r>
+        <w:rPr>
+          <w:rFonts w:ascii="Tahoma" w:eastAsia="Cambria" w:hAnsi="Tahoma" w:cs="Tahoma"/>
+          <w:sz w:val="20"/>
+          <w:szCs w:val="20"/>
+        </w:rPr>
+        <w:t>), en cuyo caso  EL ARRENDATARIO   verificará que  la documentación corresponda  con la unidad arrendada, con la finalidad de evitar el pago de multas imputables a él mismo.</w:t>
       </w:r>
     </w:p>
     <w:p>
@@ -5217,7 +5608,18 @@
           <w:szCs w:val="20"/>
           <w:u w:val="single"/>
         </w:rPr>
-        <w:t xml:space="preserve">-ACCESO A </w:t>
+        <w:t xml:space="preserve">-ACCESO </w:t>
+      </w:r>
+      <w:proofErr w:type="gramStart"/>
+      <w:r>
+        <w:rPr>
+          <w:rFonts w:ascii="Tahoma" w:eastAsia="Cambria" w:hAnsi="Tahoma" w:cs="Tahoma"/>
+          <w:b/>
+          <w:sz w:val="20"/>
+          <w:szCs w:val="20"/>
+          <w:u w:val="single"/>
+        </w:rPr>
+        <w:t xml:space="preserve">A </w:t>
       </w:r>
       <w:r>
         <w:rPr>
@@ -5237,7 +5639,18 @@
           <w:szCs w:val="20"/>
           <w:u w:val="single"/>
         </w:rPr>
-        <w:t>LA INFORMACION DEL CHOFER PARA EL USUARIO</w:t>
+        <w:t>LA</w:t>
+      </w:r>
+      <w:proofErr w:type="gramEnd"/>
+      <w:r>
+        <w:rPr>
+          <w:rFonts w:ascii="Tahoma" w:eastAsia="Cambria" w:hAnsi="Tahoma" w:cs="Tahoma"/>
+          <w:b/>
+          <w:sz w:val="20"/>
+          <w:szCs w:val="20"/>
+          <w:u w:val="single"/>
+        </w:rPr>
+        <w:t xml:space="preserve"> INFORMACION DEL CHOFER PARA EL USUARIO</w:t>
       </w:r>
     </w:p>
     <w:p>
@@ -5272,7 +5685,16 @@
           <w:sz w:val="20"/>
           <w:szCs w:val="20"/>
         </w:rPr>
-        <w:t xml:space="preserve"> calcomanía será objeto de inspección diaria y prohibida su remoción por parte del ARRENDATARIO. Por tanto, Autoriza el ARRENDATARIO mediante este contrato al ARRENDADOR, para que exponga sus generales dentro del vehículo como medida de seguridad del usuario del transporte, que utilice o aborde el vehículo conducido por el ARRENDATARIO. Y acepta que la denuncia comprobada de </w:t>
+        <w:t xml:space="preserve"> calcomanía será objeto de inspección diaria y prohibida su remoción por parte del ARRENDATARIO. Por tanto, Autoriza el ARRENDATARIO mediante este contrato al ARRENDADOR, para que exponga sus generales dentro del vehículo como medida de seguridad del usuario del transporte, que utilice o aborde el vehículo conducido por el ARRENDATARIO. Y acepta que la denuncia comprobada </w:t>
+      </w:r>
+      <w:proofErr w:type="gramStart"/>
+      <w:r>
+        <w:rPr>
+          <w:rFonts w:ascii="Tahoma" w:eastAsia="Cambria" w:hAnsi="Tahoma" w:cs="Tahoma"/>
+          <w:sz w:val="20"/>
+          <w:szCs w:val="20"/>
+        </w:rPr>
+        <w:t xml:space="preserve">de </w:t>
       </w:r>
       <w:r>
         <w:rPr>
@@ -5288,7 +5710,16 @@
           <w:sz w:val="20"/>
           <w:szCs w:val="20"/>
         </w:rPr>
-        <w:t>que no concuerden las generales con quien conduce el vehículo, dará merito inmediato para la terminación de este contrato.</w:t>
+        <w:t>que</w:t>
+      </w:r>
+      <w:proofErr w:type="gramEnd"/>
+      <w:r>
+        <w:rPr>
+          <w:rFonts w:ascii="Tahoma" w:eastAsia="Cambria" w:hAnsi="Tahoma" w:cs="Tahoma"/>
+          <w:sz w:val="20"/>
+          <w:szCs w:val="20"/>
+        </w:rPr>
+        <w:t xml:space="preserve"> no concuerden las generales con quien conduce el vehículo, dará merito inmediato para la terminación de este contrato.</w:t>
       </w:r>
     </w:p>
     <w:p>
@@ -5352,7 +5783,25 @@
           <w:szCs w:val="20"/>
         </w:rPr>
         <w:lastRenderedPageBreak/>
-        <w:t>Acepta el ARRENDATARIO, que para la ejecución del mantenimiento, requerirá de la autorización del ARRENDADOR, quien se reserva el derecho y la responsabilidad de determinar cuando el vehículo se encuentra operativo para transitar.</w:t>
+        <w:t xml:space="preserve">Acepta el ARRENDATARIO, </w:t>
+      </w:r>
+      <w:proofErr w:type="gramStart"/>
+      <w:r>
+        <w:rPr>
+          <w:rFonts w:ascii="Tahoma" w:eastAsia="Cambria" w:hAnsi="Tahoma" w:cs="Tahoma"/>
+          <w:sz w:val="20"/>
+          <w:szCs w:val="20"/>
+        </w:rPr>
+        <w:t>que</w:t>
+      </w:r>
+      <w:proofErr w:type="gramEnd"/>
+      <w:r>
+        <w:rPr>
+          <w:rFonts w:ascii="Tahoma" w:eastAsia="Cambria" w:hAnsi="Tahoma" w:cs="Tahoma"/>
+          <w:sz w:val="20"/>
+          <w:szCs w:val="20"/>
+        </w:rPr>
+        <w:t xml:space="preserve"> para la ejecución del mantenimiento, requerirá de la autorización del ARRENDADOR, quien se reserva el derecho y la responsabilidad de determinar cuando el vehículo se encuentra operativo para transitar.</w:t>
       </w:r>
     </w:p>
     <w:p>
@@ -5410,7 +5859,25 @@
           <w:sz w:val="20"/>
           <w:szCs w:val="20"/>
         </w:rPr>
-        <w:t xml:space="preserve">Los vehículos objetos de este contrato varían en la numeración de su kilometraje y dependerá de ese kilometraje la proximidad y el tipo de mantenimiento. </w:t>
+        <w:t xml:space="preserve">Los </w:t>
+      </w:r>
+      <w:proofErr w:type="gramStart"/>
+      <w:r>
+        <w:rPr>
+          <w:rFonts w:ascii="Tahoma" w:eastAsia="Cambria" w:hAnsi="Tahoma" w:cs="Tahoma"/>
+          <w:sz w:val="20"/>
+          <w:szCs w:val="20"/>
+        </w:rPr>
+        <w:t>vehículos objetos</w:t>
+      </w:r>
+      <w:proofErr w:type="gramEnd"/>
+      <w:r>
+        <w:rPr>
+          <w:rFonts w:ascii="Tahoma" w:eastAsia="Cambria" w:hAnsi="Tahoma" w:cs="Tahoma"/>
+          <w:sz w:val="20"/>
+          <w:szCs w:val="20"/>
+        </w:rPr>
+        <w:t xml:space="preserve"> de este contrato varían en la numeración de su kilometraje y dependerá de ese kilometraje la proximidad y el tipo de mantenimiento. </w:t>
       </w:r>
     </w:p>
     <w:p>
@@ -5622,7 +6089,18 @@
           <w:sz w:val="20"/>
           <w:szCs w:val="20"/>
         </w:rPr>
-        <w:t xml:space="preserve">as condiciones </w:t>
+        <w:t xml:space="preserve">as </w:t>
+      </w:r>
+      <w:proofErr w:type="gramStart"/>
+      <w:r>
+        <w:rPr>
+          <w:rFonts w:ascii="Tahoma" w:eastAsia="Cambria" w:hAnsi="Tahoma" w:cs="Tahoma"/>
+          <w:b/>
+          <w:bCs/>
+          <w:sz w:val="20"/>
+          <w:szCs w:val="20"/>
+        </w:rPr>
+        <w:t xml:space="preserve">condiciones </w:t>
       </w:r>
       <w:r>
         <w:rPr>
@@ -5642,28 +6120,9 @@
           <w:sz w:val="20"/>
           <w:szCs w:val="20"/>
         </w:rPr>
-        <w:t xml:space="preserve">s </w:t>
-      </w:r>
-      <w:r>
-        <w:rPr>
-          <w:rFonts w:ascii="Tahoma" w:eastAsia="Cambria" w:hAnsi="Tahoma" w:cs="Tahoma"/>
-          <w:b/>
-          <w:bCs/>
-          <w:sz w:val="20"/>
-          <w:szCs w:val="20"/>
-        </w:rPr>
-        <w:t xml:space="preserve"> y mecánica</w:t>
-      </w:r>
-      <w:r>
-        <w:rPr>
-          <w:rFonts w:ascii="Tahoma" w:eastAsia="Cambria" w:hAnsi="Tahoma" w:cs="Tahoma"/>
-          <w:b/>
-          <w:bCs/>
-          <w:sz w:val="20"/>
-          <w:szCs w:val="20"/>
-        </w:rPr>
         <w:t>s</w:t>
       </w:r>
+      <w:proofErr w:type="gramEnd"/>
       <w:r>
         <w:rPr>
           <w:rFonts w:ascii="Tahoma" w:eastAsia="Cambria" w:hAnsi="Tahoma" w:cs="Tahoma"/>
@@ -5682,6 +6141,47 @@
           <w:sz w:val="20"/>
           <w:szCs w:val="20"/>
         </w:rPr>
+        <w:t xml:space="preserve"> y </w:t>
+      </w:r>
+      <w:proofErr w:type="gramStart"/>
+      <w:r>
+        <w:rPr>
+          <w:rFonts w:ascii="Tahoma" w:eastAsia="Cambria" w:hAnsi="Tahoma" w:cs="Tahoma"/>
+          <w:b/>
+          <w:bCs/>
+          <w:sz w:val="20"/>
+          <w:szCs w:val="20"/>
+        </w:rPr>
+        <w:t>mecánica</w:t>
+      </w:r>
+      <w:r>
+        <w:rPr>
+          <w:rFonts w:ascii="Tahoma" w:eastAsia="Cambria" w:hAnsi="Tahoma" w:cs="Tahoma"/>
+          <w:b/>
+          <w:bCs/>
+          <w:sz w:val="20"/>
+          <w:szCs w:val="20"/>
+        </w:rPr>
+        <w:t>s</w:t>
+      </w:r>
+      <w:r>
+        <w:rPr>
+          <w:rFonts w:ascii="Tahoma" w:eastAsia="Cambria" w:hAnsi="Tahoma" w:cs="Tahoma"/>
+          <w:b/>
+          <w:bCs/>
+          <w:sz w:val="20"/>
+          <w:szCs w:val="20"/>
+        </w:rPr>
+        <w:t xml:space="preserve"> </w:t>
+      </w:r>
+      <w:r>
+        <w:rPr>
+          <w:rFonts w:ascii="Tahoma" w:eastAsia="Cambria" w:hAnsi="Tahoma" w:cs="Tahoma"/>
+          <w:b/>
+          <w:bCs/>
+          <w:sz w:val="20"/>
+          <w:szCs w:val="20"/>
+        </w:rPr>
         <w:t xml:space="preserve"> d</w:t>
       </w:r>
       <w:r>
@@ -5692,7 +6192,18 @@
           <w:sz w:val="20"/>
           <w:szCs w:val="20"/>
         </w:rPr>
-        <w:t xml:space="preserve">el </w:t>
+        <w:t>el</w:t>
+      </w:r>
+      <w:proofErr w:type="gramEnd"/>
+      <w:r>
+        <w:rPr>
+          <w:rFonts w:ascii="Tahoma" w:eastAsia="Cambria" w:hAnsi="Tahoma" w:cs="Tahoma"/>
+          <w:b/>
+          <w:bCs/>
+          <w:sz w:val="20"/>
+          <w:szCs w:val="20"/>
+        </w:rPr>
+        <w:t xml:space="preserve"> </w:t>
       </w:r>
       <w:r>
         <w:rPr>
@@ -5742,17 +6253,39 @@
           <w:sz w:val="20"/>
           <w:szCs w:val="20"/>
         </w:rPr>
-        <w:t xml:space="preserve"> licencia y </w:t>
-      </w:r>
-      <w:r>
-        <w:rPr>
-          <w:rFonts w:ascii="Tahoma" w:eastAsia="Cambria" w:hAnsi="Tahoma" w:cs="Tahoma"/>
-          <w:b/>
-          <w:bCs/>
-          <w:sz w:val="20"/>
-          <w:szCs w:val="20"/>
-        </w:rPr>
-        <w:t xml:space="preserve"> documentos </w:t>
+        <w:t xml:space="preserve"> licencia </w:t>
+      </w:r>
+      <w:proofErr w:type="gramStart"/>
+      <w:r>
+        <w:rPr>
+          <w:rFonts w:ascii="Tahoma" w:eastAsia="Cambria" w:hAnsi="Tahoma" w:cs="Tahoma"/>
+          <w:b/>
+          <w:bCs/>
+          <w:sz w:val="20"/>
+          <w:szCs w:val="20"/>
+        </w:rPr>
+        <w:t xml:space="preserve">y </w:t>
+      </w:r>
+      <w:r>
+        <w:rPr>
+          <w:rFonts w:ascii="Tahoma" w:eastAsia="Cambria" w:hAnsi="Tahoma" w:cs="Tahoma"/>
+          <w:b/>
+          <w:bCs/>
+          <w:sz w:val="20"/>
+          <w:szCs w:val="20"/>
+        </w:rPr>
+        <w:t xml:space="preserve"> documentos</w:t>
+      </w:r>
+      <w:proofErr w:type="gramEnd"/>
+      <w:r>
+        <w:rPr>
+          <w:rFonts w:ascii="Tahoma" w:eastAsia="Cambria" w:hAnsi="Tahoma" w:cs="Tahoma"/>
+          <w:b/>
+          <w:bCs/>
+          <w:sz w:val="20"/>
+          <w:szCs w:val="20"/>
+        </w:rPr>
+        <w:t xml:space="preserve"> </w:t>
       </w:r>
       <w:r>
         <w:rPr>
@@ -6102,8 +6635,18 @@
           <w:sz w:val="20"/>
           <w:szCs w:val="20"/>
         </w:rPr>
-        <w:t xml:space="preserve"> DOLARES con 00/100 (U$150.00)  EN</w:t>
-      </w:r>
+        <w:t xml:space="preserve"> DOLARES con 00/100 (U$150.00</w:t>
+      </w:r>
+      <w:proofErr w:type="gramStart"/>
+      <w:r>
+        <w:rPr>
+          <w:rFonts w:ascii="Tahoma" w:eastAsia="Cambria" w:hAnsi="Tahoma" w:cs="Tahoma"/>
+          <w:sz w:val="20"/>
+          <w:szCs w:val="20"/>
+        </w:rPr>
+        <w:t>)  EN</w:t>
+      </w:r>
+      <w:proofErr w:type="gramEnd"/>
       <w:r>
         <w:rPr>
           <w:rFonts w:ascii="Tahoma" w:eastAsia="Cambria" w:hAnsi="Tahoma" w:cs="Tahoma"/>
@@ -6333,6 +6876,7 @@
         </w:rPr>
         <w:t>{{</w:t>
       </w:r>
+      <w:proofErr w:type="spellStart"/>
       <w:r>
         <w:rPr>
           <w:rFonts w:ascii="Tahoma" w:hAnsi="Tahoma" w:cs="Tahoma"/>
@@ -6344,6 +6888,7 @@
         </w:rPr>
         <w:t>Rep_admon</w:t>
       </w:r>
+      <w:proofErr w:type="spellEnd"/>
       <w:r>
         <w:rPr>
           <w:rFonts w:ascii="Tahoma" w:hAnsi="Tahoma" w:cs="Tahoma"/>
@@ -6782,15 +7327,33 @@
           <w:sz w:val="20"/>
           <w:szCs w:val="20"/>
         </w:rPr>
-        <w:t xml:space="preserve"> de financiamiento,  </w:t>
-      </w:r>
-      <w:r>
-        <w:rPr>
-          <w:rFonts w:ascii="Tahoma" w:eastAsia="Cambria" w:hAnsi="Tahoma" w:cs="Tahoma"/>
-          <w:sz w:val="20"/>
-          <w:szCs w:val="20"/>
-        </w:rPr>
-        <w:t xml:space="preserve"> hasta el momento del siniestro, pero con referencia del monto pagado a la empresa por la compañía de seguro. La relación proporcional deberá ser posterior a cualquier saldo pendiente.</w:t>
+        <w:t xml:space="preserve"> de </w:t>
+      </w:r>
+      <w:proofErr w:type="gramStart"/>
+      <w:r>
+        <w:rPr>
+          <w:rFonts w:ascii="Tahoma" w:eastAsia="Cambria" w:hAnsi="Tahoma" w:cs="Tahoma"/>
+          <w:sz w:val="20"/>
+          <w:szCs w:val="20"/>
+        </w:rPr>
+        <w:t xml:space="preserve">financiamiento,  </w:t>
+      </w:r>
+      <w:r>
+        <w:rPr>
+          <w:rFonts w:ascii="Tahoma" w:eastAsia="Cambria" w:hAnsi="Tahoma" w:cs="Tahoma"/>
+          <w:sz w:val="20"/>
+          <w:szCs w:val="20"/>
+        </w:rPr>
+        <w:t xml:space="preserve"> </w:t>
+      </w:r>
+      <w:proofErr w:type="gramEnd"/>
+      <w:r>
+        <w:rPr>
+          <w:rFonts w:ascii="Tahoma" w:eastAsia="Cambria" w:hAnsi="Tahoma" w:cs="Tahoma"/>
+          <w:sz w:val="20"/>
+          <w:szCs w:val="20"/>
+        </w:rPr>
+        <w:t>hasta el momento del siniestro, pero con referencia del monto pagado a la empresa por la compañía de seguro. La relación proporcional deberá ser posterior a cualquier saldo pendiente.</w:t>
       </w:r>
     </w:p>
     <w:p>
@@ -6999,6 +7562,7 @@
         </w:rPr>
         <w:t>{{</w:t>
       </w:r>
+      <w:proofErr w:type="spellStart"/>
       <w:r>
         <w:rPr>
           <w:rFonts w:ascii="Andalus" w:hAnsi="Andalus" w:cs="Andalus"/>
@@ -7008,6 +7572,7 @@
         </w:rPr>
         <w:t>NomRecomen</w:t>
       </w:r>
+      <w:proofErr w:type="spellEnd"/>
       <w:r>
         <w:rPr>
           <w:rFonts w:ascii="Andalus" w:hAnsi="Andalus" w:cs="Andalus"/>
@@ -7044,6 +7609,7 @@
         </w:rPr>
         <w:t>{{</w:t>
       </w:r>
+      <w:proofErr w:type="spellStart"/>
       <w:r>
         <w:rPr>
           <w:rFonts w:ascii="Andalus" w:hAnsi="Andalus" w:cs="Andalus"/>
@@ -7053,6 +7619,7 @@
         </w:rPr>
         <w:t>CedRecom</w:t>
       </w:r>
+      <w:proofErr w:type="spellEnd"/>
       <w:r>
         <w:rPr>
           <w:rFonts w:ascii="Andalus" w:hAnsi="Andalus" w:cs="Andalus"/>
@@ -7536,7 +8103,25 @@
           <w:sz w:val="20"/>
           <w:szCs w:val="20"/>
         </w:rPr>
-        <w:t xml:space="preserve">, de forma inmediata y en efectivo. El incumplimiento de esta cláusula por un término mayor de 15 días, provocara la rescisión inmediata del contrato. </w:t>
+        <w:t xml:space="preserve">, de forma inmediata y en efectivo. El incumplimiento de esta cláusula por un término mayor de 15 </w:t>
+      </w:r>
+      <w:proofErr w:type="gramStart"/>
+      <w:r>
+        <w:rPr>
+          <w:rFonts w:ascii="Tahoma" w:eastAsia="Cambria" w:hAnsi="Tahoma" w:cs="Tahoma"/>
+          <w:sz w:val="20"/>
+          <w:szCs w:val="20"/>
+        </w:rPr>
+        <w:t>días,</w:t>
+      </w:r>
+      <w:proofErr w:type="gramEnd"/>
+      <w:r>
+        <w:rPr>
+          <w:rFonts w:ascii="Tahoma" w:eastAsia="Cambria" w:hAnsi="Tahoma" w:cs="Tahoma"/>
+          <w:sz w:val="20"/>
+          <w:szCs w:val="20"/>
+        </w:rPr>
+        <w:t xml:space="preserve"> provocara la rescisión inmediata del contrato. </w:t>
       </w:r>
     </w:p>
     <w:p>
@@ -8017,7 +8602,25 @@
           <w:sz w:val="20"/>
           <w:szCs w:val="20"/>
         </w:rPr>
-        <w:t xml:space="preserve">Con la presentación de quejas o denuncias por la mala prestación del servicio de transporte   por parte del ARRENDATARIO, de acuerdo a nuevas disposiciones legales de la ATTT, serán objeto de procesos administrativos que en primera instancia restringen el certificado y pueden resultar en su cancelación definitiva del mismo. Por </w:t>
+        <w:t xml:space="preserve">Con la presentación de quejas o denuncias por la mala prestación del servicio de transporte   por parte del ARRENDATARIO, </w:t>
+      </w:r>
+      <w:proofErr w:type="gramStart"/>
+      <w:r>
+        <w:rPr>
+          <w:rFonts w:ascii="Tahoma" w:eastAsia="Cambria" w:hAnsi="Tahoma" w:cs="Tahoma"/>
+          <w:sz w:val="20"/>
+          <w:szCs w:val="20"/>
+        </w:rPr>
+        <w:t>de acuerdo a</w:t>
+      </w:r>
+      <w:proofErr w:type="gramEnd"/>
+      <w:r>
+        <w:rPr>
+          <w:rFonts w:ascii="Tahoma" w:eastAsia="Cambria" w:hAnsi="Tahoma" w:cs="Tahoma"/>
+          <w:sz w:val="20"/>
+          <w:szCs w:val="20"/>
+        </w:rPr>
+        <w:t xml:space="preserve"> nuevas disposiciones legales de la ATTT, serán objeto de procesos administrativos que en primera instancia restringen el certificado y pueden resultar en su cancelación definitiva del mismo. Por </w:t>
       </w:r>
       <w:r>
         <w:rPr>
@@ -8456,13 +9059,41 @@
           <w:szCs w:val="20"/>
         </w:rPr>
       </w:pPr>
-      <w:r>
-        <w:rPr>
-          <w:rFonts w:ascii="Tahoma" w:eastAsia="Cambria" w:hAnsi="Tahoma" w:cs="Tahoma"/>
-          <w:sz w:val="20"/>
-          <w:szCs w:val="20"/>
-        </w:rPr>
-        <w:t>En caso que tenga conocimiento de los hechos el ARRENDADOR por medio de abandono del vehículo objeto de las acciones o por vía de terceros dicha acción actuara en contra del ARRENDATARIO y podrá el ARRENDADOR incluirlo como sujeto de investigación del perjuicio causado en su contra.</w:t>
+      <w:proofErr w:type="gramStart"/>
+      <w:r>
+        <w:rPr>
+          <w:rFonts w:ascii="Tahoma" w:eastAsia="Cambria" w:hAnsi="Tahoma" w:cs="Tahoma"/>
+          <w:sz w:val="20"/>
+          <w:szCs w:val="20"/>
+        </w:rPr>
+        <w:t>En caso que</w:t>
+      </w:r>
+      <w:proofErr w:type="gramEnd"/>
+      <w:r>
+        <w:rPr>
+          <w:rFonts w:ascii="Tahoma" w:eastAsia="Cambria" w:hAnsi="Tahoma" w:cs="Tahoma"/>
+          <w:sz w:val="20"/>
+          <w:szCs w:val="20"/>
+        </w:rPr>
+        <w:t xml:space="preserve"> tenga conocimiento de los hechos el ARRENDADOR por medio de abandono del vehículo objeto de las acciones o por vía de terceros dicha acción </w:t>
+      </w:r>
+      <w:proofErr w:type="gramStart"/>
+      <w:r>
+        <w:rPr>
+          <w:rFonts w:ascii="Tahoma" w:eastAsia="Cambria" w:hAnsi="Tahoma" w:cs="Tahoma"/>
+          <w:sz w:val="20"/>
+          <w:szCs w:val="20"/>
+        </w:rPr>
+        <w:t>actuara</w:t>
+      </w:r>
+      <w:proofErr w:type="gramEnd"/>
+      <w:r>
+        <w:rPr>
+          <w:rFonts w:ascii="Tahoma" w:eastAsia="Cambria" w:hAnsi="Tahoma" w:cs="Tahoma"/>
+          <w:sz w:val="20"/>
+          <w:szCs w:val="20"/>
+        </w:rPr>
+        <w:t xml:space="preserve"> en contra del ARRENDATARIO y podrá el ARRENDADOR incluirlo como sujeto de investigación del perjuicio causado en su contra.</w:t>
       </w:r>
     </w:p>
     <w:p>
@@ -8913,7 +9544,25 @@
           <w:sz w:val="20"/>
           <w:szCs w:val="20"/>
         </w:rPr>
-        <w:t>El ARRENDATARIO al momento de la suscripción contractual debe entregar la suma de DIEZ DOLARES (U$10.00) en concepto de inicio de saldo en Panapass. El resto de la vigencia deberá mantener saldo positivo.</w:t>
+        <w:t xml:space="preserve">El ARRENDATARIO al momento de la suscripción contractual debe entregar la suma de DIEZ DOLARES (U$10.00) en concepto de inicio de saldo en </w:t>
+      </w:r>
+      <w:proofErr w:type="spellStart"/>
+      <w:r>
+        <w:rPr>
+          <w:rFonts w:ascii="Tahoma" w:eastAsia="Cambria" w:hAnsi="Tahoma" w:cs="Tahoma"/>
+          <w:sz w:val="20"/>
+          <w:szCs w:val="20"/>
+        </w:rPr>
+        <w:t>Panapass</w:t>
+      </w:r>
+      <w:proofErr w:type="spellEnd"/>
+      <w:r>
+        <w:rPr>
+          <w:rFonts w:ascii="Tahoma" w:eastAsia="Cambria" w:hAnsi="Tahoma" w:cs="Tahoma"/>
+          <w:sz w:val="20"/>
+          <w:szCs w:val="20"/>
+        </w:rPr>
+        <w:t>. El resto de la vigencia deberá mantener saldo positivo.</w:t>
       </w:r>
     </w:p>
     <w:p>
@@ -9171,7 +9820,43 @@
           <w:sz w:val="20"/>
           <w:szCs w:val="20"/>
         </w:rPr>
-        <w:t>Podrá solicitar la cesión de los derechos adquiridos por el arrendatario, una vez cumplidas las condiciones de este este contrato, aquella persona que previo a los trámites sucesorales se constituya en heredero de los mismos o quien se acredito así, por disposición y documentación aportada del mismo ARRENDATARIO por escrito ante el ARRENDADOR</w:t>
+        <w:t xml:space="preserve">Podrá solicitar la cesión de los derechos adquiridos por el arrendatario, una vez cumplidas las condiciones de este este contrato, aquella persona que previo a los trámites </w:t>
+      </w:r>
+      <w:proofErr w:type="spellStart"/>
+      <w:r>
+        <w:rPr>
+          <w:rFonts w:ascii="Tahoma" w:eastAsia="Cambria" w:hAnsi="Tahoma" w:cs="Tahoma"/>
+          <w:sz w:val="20"/>
+          <w:szCs w:val="20"/>
+        </w:rPr>
+        <w:t>sucesorales</w:t>
+      </w:r>
+      <w:proofErr w:type="spellEnd"/>
+      <w:r>
+        <w:rPr>
+          <w:rFonts w:ascii="Tahoma" w:eastAsia="Cambria" w:hAnsi="Tahoma" w:cs="Tahoma"/>
+          <w:sz w:val="20"/>
+          <w:szCs w:val="20"/>
+        </w:rPr>
+        <w:t xml:space="preserve"> se constituya en heredero de </w:t>
+      </w:r>
+      <w:proofErr w:type="gramStart"/>
+      <w:r>
+        <w:rPr>
+          <w:rFonts w:ascii="Tahoma" w:eastAsia="Cambria" w:hAnsi="Tahoma" w:cs="Tahoma"/>
+          <w:sz w:val="20"/>
+          <w:szCs w:val="20"/>
+        </w:rPr>
+        <w:t>los mismos</w:t>
+      </w:r>
+      <w:proofErr w:type="gramEnd"/>
+      <w:r>
+        <w:rPr>
+          <w:rFonts w:ascii="Tahoma" w:eastAsia="Cambria" w:hAnsi="Tahoma" w:cs="Tahoma"/>
+          <w:sz w:val="20"/>
+          <w:szCs w:val="20"/>
+        </w:rPr>
+        <w:t xml:space="preserve"> o quien se acredito así, por disposición y documentación aportada del mismo ARRENDATARIO por escrito ante el ARRENDADOR</w:t>
       </w:r>
       <w:r>
         <w:rPr>
@@ -9280,7 +9965,25 @@
           <w:sz w:val="20"/>
           <w:szCs w:val="20"/>
         </w:rPr>
-        <w:t>No tiene el ARRENDATARIO, durante la vigencia de este contrato, autorización del ARRENDADOR en su condición de propietario, para utilizar la unidad vehicular en protestas o manifestaciones en la vía publica donde se obstruya el libre tránsito de terceros, dado a que dichas acciones colocan en riesgo de que en su contra se levanten cargos penales como conductor del transporte y sobre el certificado de operación se impongan restricciones o se ordene su cancelación</w:t>
+        <w:t xml:space="preserve">No tiene el ARRENDATARIO, durante la vigencia de este contrato, autorización del ARRENDADOR en su condición de propietario, para utilizar la unidad vehicular en protestas o manifestaciones en la vía </w:t>
+      </w:r>
+      <w:proofErr w:type="spellStart"/>
+      <w:r>
+        <w:rPr>
+          <w:rFonts w:ascii="Tahoma" w:eastAsia="Cambria" w:hAnsi="Tahoma" w:cs="Tahoma"/>
+          <w:sz w:val="20"/>
+          <w:szCs w:val="20"/>
+        </w:rPr>
+        <w:t>publica</w:t>
+      </w:r>
+      <w:proofErr w:type="spellEnd"/>
+      <w:r>
+        <w:rPr>
+          <w:rFonts w:ascii="Tahoma" w:eastAsia="Cambria" w:hAnsi="Tahoma" w:cs="Tahoma"/>
+          <w:sz w:val="20"/>
+          <w:szCs w:val="20"/>
+        </w:rPr>
+        <w:t xml:space="preserve"> donde se obstruya el libre tránsito de terceros, dado a que dichas acciones colocan en riesgo de que en su contra se levanten cargos penales como conductor del transporte y sobre el certificado de operación se impongan restricciones o se ordene su cancelación</w:t>
       </w:r>
     </w:p>
     <w:p>
@@ -9449,7 +10152,25 @@
           <w:sz w:val="20"/>
           <w:szCs w:val="20"/>
         </w:rPr>
-        <w:t xml:space="preserve"> razones de fuerza mayor o enfermedad, sin perder las condiciones en su favor generadas por el contrato y la suspensión de que se le carguen cuotas obligatorias de pago. No obstante, el hecho de no comparecer el día comprometido, dará lugar a la rescisión del contrato por parte del ARRENDADOR sin necesidad de mérito judicial, pues se entiende como la no voluntad de dar continuidad al contrato y abandono del vehículo.  </w:t>
+        <w:t xml:space="preserve"> razones de fuerza mayor o enfermedad, sin perder las condiciones en su favor generadas por el contrato y la suspensión de que se le carguen cuotas obligatorias de pago. No obstante, el hecho de no comparecer el día </w:t>
+      </w:r>
+      <w:proofErr w:type="gramStart"/>
+      <w:r>
+        <w:rPr>
+          <w:rFonts w:ascii="Tahoma" w:eastAsia="Cambria" w:hAnsi="Tahoma" w:cs="Tahoma"/>
+          <w:sz w:val="20"/>
+          <w:szCs w:val="20"/>
+        </w:rPr>
+        <w:t>comprometido,</w:t>
+      </w:r>
+      <w:proofErr w:type="gramEnd"/>
+      <w:r>
+        <w:rPr>
+          <w:rFonts w:ascii="Tahoma" w:eastAsia="Cambria" w:hAnsi="Tahoma" w:cs="Tahoma"/>
+          <w:sz w:val="20"/>
+          <w:szCs w:val="20"/>
+        </w:rPr>
+        <w:t xml:space="preserve"> dará lugar a la rescisión del contrato por parte del ARRENDADOR sin necesidad de mérito judicial, pues se entiende como la no voluntad de dar continuidad al contrato y abandono del vehículo.  </w:t>
       </w:r>
     </w:p>
     <w:p>
@@ -9653,7 +10374,17 @@
           <w:szCs w:val="20"/>
           <w:u w:val="single"/>
         </w:rPr>
-        <w:t xml:space="preserve">para el </w:t>
+        <w:t xml:space="preserve">para </w:t>
+      </w:r>
+      <w:proofErr w:type="gramStart"/>
+      <w:r>
+        <w:rPr>
+          <w:rFonts w:ascii="Tahoma" w:eastAsia="Cambria" w:hAnsi="Tahoma" w:cs="Tahoma"/>
+          <w:sz w:val="20"/>
+          <w:szCs w:val="20"/>
+          <w:u w:val="single"/>
+        </w:rPr>
+        <w:t xml:space="preserve">el </w:t>
       </w:r>
       <w:r>
         <w:rPr>
@@ -9664,6 +10395,7 @@
         </w:rPr>
         <w:t xml:space="preserve"> ingreso</w:t>
       </w:r>
+      <w:proofErr w:type="gramEnd"/>
       <w:r>
         <w:rPr>
           <w:rFonts w:ascii="Tahoma" w:eastAsia="Cambria" w:hAnsi="Tahoma" w:cs="Tahoma"/>
@@ -10066,16 +10798,29 @@
         </w:rPr>
         <w:t>Mensaje1</w:t>
       </w:r>
-      <w:r>
-        <w:rPr>
-          <w:rFonts w:ascii="Tahoma" w:hAnsi="Tahoma" w:cs="Tahoma"/>
-          <w:b/>
-          <w:bCs/>
-          <w:sz w:val="20"/>
-          <w:szCs w:val="20"/>
-          <w:lang w:val="es-MX"/>
-        </w:rPr>
-        <w:t>}}{{</w:t>
+      <w:proofErr w:type="gramStart"/>
+      <w:r>
+        <w:rPr>
+          <w:rFonts w:ascii="Tahoma" w:hAnsi="Tahoma" w:cs="Tahoma"/>
+          <w:b/>
+          <w:bCs/>
+          <w:sz w:val="20"/>
+          <w:szCs w:val="20"/>
+          <w:lang w:val="es-MX"/>
+        </w:rPr>
+        <w:t>}}{</w:t>
+      </w:r>
+      <w:proofErr w:type="gramEnd"/>
+      <w:r>
+        <w:rPr>
+          <w:rFonts w:ascii="Tahoma" w:hAnsi="Tahoma" w:cs="Tahoma"/>
+          <w:b/>
+          <w:bCs/>
+          <w:sz w:val="20"/>
+          <w:szCs w:val="20"/>
+          <w:lang w:val="es-MX"/>
+        </w:rPr>
+        <w:t>{</w:t>
       </w:r>
       <w:r>
         <w:rPr>
@@ -10088,16 +10833,29 @@
         </w:rPr>
         <w:t>Mensaje2</w:t>
       </w:r>
-      <w:r>
-        <w:rPr>
-          <w:rFonts w:ascii="Tahoma" w:hAnsi="Tahoma" w:cs="Tahoma"/>
-          <w:b/>
-          <w:bCs/>
-          <w:sz w:val="20"/>
-          <w:szCs w:val="20"/>
-          <w:lang w:val="es-MX"/>
-        </w:rPr>
-        <w:t>}}{{</w:t>
+      <w:proofErr w:type="gramStart"/>
+      <w:r>
+        <w:rPr>
+          <w:rFonts w:ascii="Tahoma" w:hAnsi="Tahoma" w:cs="Tahoma"/>
+          <w:b/>
+          <w:bCs/>
+          <w:sz w:val="20"/>
+          <w:szCs w:val="20"/>
+          <w:lang w:val="es-MX"/>
+        </w:rPr>
+        <w:t>}}{</w:t>
+      </w:r>
+      <w:proofErr w:type="gramEnd"/>
+      <w:r>
+        <w:rPr>
+          <w:rFonts w:ascii="Tahoma" w:hAnsi="Tahoma" w:cs="Tahoma"/>
+          <w:b/>
+          <w:bCs/>
+          <w:sz w:val="20"/>
+          <w:szCs w:val="20"/>
+          <w:lang w:val="es-MX"/>
+        </w:rPr>
+        <w:t>{</w:t>
       </w:r>
       <w:r>
         <w:rPr>
@@ -10110,16 +10868,29 @@
         </w:rPr>
         <w:t>Mensaje3</w:t>
       </w:r>
-      <w:r>
-        <w:rPr>
-          <w:rFonts w:ascii="Tahoma" w:hAnsi="Tahoma" w:cs="Tahoma"/>
-          <w:b/>
-          <w:bCs/>
-          <w:sz w:val="20"/>
-          <w:szCs w:val="20"/>
-          <w:lang w:val="es-MX"/>
-        </w:rPr>
-        <w:t>}}{{</w:t>
+      <w:proofErr w:type="gramStart"/>
+      <w:r>
+        <w:rPr>
+          <w:rFonts w:ascii="Tahoma" w:hAnsi="Tahoma" w:cs="Tahoma"/>
+          <w:b/>
+          <w:bCs/>
+          <w:sz w:val="20"/>
+          <w:szCs w:val="20"/>
+          <w:lang w:val="es-MX"/>
+        </w:rPr>
+        <w:t>}}{</w:t>
+      </w:r>
+      <w:proofErr w:type="gramEnd"/>
+      <w:r>
+        <w:rPr>
+          <w:rFonts w:ascii="Tahoma" w:hAnsi="Tahoma" w:cs="Tahoma"/>
+          <w:b/>
+          <w:bCs/>
+          <w:sz w:val="20"/>
+          <w:szCs w:val="20"/>
+          <w:lang w:val="es-MX"/>
+        </w:rPr>
+        <w:t>{</w:t>
       </w:r>
       <w:r>
         <w:rPr>
@@ -10132,16 +10903,29 @@
         </w:rPr>
         <w:t>Mensaje4</w:t>
       </w:r>
-      <w:r>
-        <w:rPr>
-          <w:rFonts w:ascii="Tahoma" w:hAnsi="Tahoma" w:cs="Tahoma"/>
-          <w:b/>
-          <w:bCs/>
-          <w:sz w:val="20"/>
-          <w:szCs w:val="20"/>
-          <w:lang w:val="es-MX"/>
-        </w:rPr>
-        <w:t>}}{{</w:t>
+      <w:proofErr w:type="gramStart"/>
+      <w:r>
+        <w:rPr>
+          <w:rFonts w:ascii="Tahoma" w:hAnsi="Tahoma" w:cs="Tahoma"/>
+          <w:b/>
+          <w:bCs/>
+          <w:sz w:val="20"/>
+          <w:szCs w:val="20"/>
+          <w:lang w:val="es-MX"/>
+        </w:rPr>
+        <w:t>}}{</w:t>
+      </w:r>
+      <w:proofErr w:type="gramEnd"/>
+      <w:r>
+        <w:rPr>
+          <w:rFonts w:ascii="Tahoma" w:hAnsi="Tahoma" w:cs="Tahoma"/>
+          <w:b/>
+          <w:bCs/>
+          <w:sz w:val="20"/>
+          <w:szCs w:val="20"/>
+          <w:lang w:val="es-MX"/>
+        </w:rPr>
+        <w:t>{</w:t>
       </w:r>
       <w:r>
         <w:rPr>
@@ -10368,7 +11152,25 @@
           <w:sz w:val="20"/>
           <w:szCs w:val="20"/>
         </w:rPr>
-        <w:t>en cuyo caso  las condiciones se restituirán con el pago de la morosidad</w:t>
+        <w:t xml:space="preserve">en cuyo </w:t>
+      </w:r>
+      <w:proofErr w:type="gramStart"/>
+      <w:r>
+        <w:rPr>
+          <w:rFonts w:ascii="Tahoma" w:eastAsia="Cambria" w:hAnsi="Tahoma" w:cs="Tahoma"/>
+          <w:sz w:val="20"/>
+          <w:szCs w:val="20"/>
+        </w:rPr>
+        <w:t>caso  las</w:t>
+      </w:r>
+      <w:proofErr w:type="gramEnd"/>
+      <w:r>
+        <w:rPr>
+          <w:rFonts w:ascii="Tahoma" w:eastAsia="Cambria" w:hAnsi="Tahoma" w:cs="Tahoma"/>
+          <w:sz w:val="20"/>
+          <w:szCs w:val="20"/>
+        </w:rPr>
+        <w:t xml:space="preserve"> condiciones se restituirán con el pago de la morosidad</w:t>
       </w:r>
       <w:r>
         <w:rPr>
@@ -10907,7 +11709,25 @@
           <w:sz w:val="20"/>
           <w:szCs w:val="20"/>
         </w:rPr>
-        <w:t xml:space="preserve">El incumplimiento de cualesquiera de las cláusulas pactadas en el presente contrato, o el contenido de los documentos que forman parte del principio de integración del mismo </w:t>
+        <w:t xml:space="preserve">El incumplimiento de cualesquiera de las cláusulas pactadas en el presente contrato, o el contenido de los documentos que forman parte del principio de integración </w:t>
+      </w:r>
+      <w:proofErr w:type="gramStart"/>
+      <w:r>
+        <w:rPr>
+          <w:rFonts w:ascii="Tahoma" w:eastAsia="Cambria" w:hAnsi="Tahoma" w:cs="Tahoma"/>
+          <w:sz w:val="20"/>
+          <w:szCs w:val="20"/>
+        </w:rPr>
+        <w:t>del mismo</w:t>
+      </w:r>
+      <w:proofErr w:type="gramEnd"/>
+      <w:r>
+        <w:rPr>
+          <w:rFonts w:ascii="Tahoma" w:eastAsia="Cambria" w:hAnsi="Tahoma" w:cs="Tahoma"/>
+          <w:sz w:val="20"/>
+          <w:szCs w:val="20"/>
+        </w:rPr>
+        <w:t xml:space="preserve"> </w:t>
       </w:r>
     </w:p>
     <w:p>
@@ -11280,6 +12100,7 @@
         </w:rPr>
         <w:t>{{</w:t>
       </w:r>
+      <w:proofErr w:type="spellStart"/>
       <w:r>
         <w:rPr>
           <w:rFonts w:ascii="Tahoma" w:eastAsia="Cambria" w:hAnsi="Tahoma" w:cs="Tahoma"/>
@@ -11288,6 +12109,7 @@
         </w:rPr>
         <w:t>nDia</w:t>
       </w:r>
+      <w:proofErr w:type="spellEnd"/>
       <w:r>
         <w:rPr>
           <w:rFonts w:ascii="Tahoma" w:eastAsia="Cambria" w:hAnsi="Tahoma" w:cs="Tahoma"/>
@@ -11312,6 +12134,7 @@
         </w:rPr>
         <w:t>{{</w:t>
       </w:r>
+      <w:proofErr w:type="spellStart"/>
       <w:r>
         <w:rPr>
           <w:rFonts w:ascii="Tahoma" w:eastAsia="Cambria" w:hAnsi="Tahoma" w:cs="Tahoma"/>
@@ -11320,6 +12143,7 @@
         </w:rPr>
         <w:t>nMes</w:t>
       </w:r>
+      <w:proofErr w:type="spellEnd"/>
       <w:r>
         <w:rPr>
           <w:rFonts w:ascii="Tahoma" w:eastAsia="Cambria" w:hAnsi="Tahoma" w:cs="Tahoma"/>
@@ -11360,6 +12184,7 @@
         </w:rPr>
         <w:t>{{</w:t>
       </w:r>
+      <w:proofErr w:type="spellStart"/>
       <w:r>
         <w:rPr>
           <w:rFonts w:ascii="Tahoma" w:eastAsia="Cambria" w:hAnsi="Tahoma" w:cs="Tahoma"/>
@@ -11368,6 +12193,7 @@
         </w:rPr>
         <w:t>nAno</w:t>
       </w:r>
+      <w:proofErr w:type="spellEnd"/>
       <w:r>
         <w:rPr>
           <w:rFonts w:ascii="Tahoma" w:eastAsia="Cambria" w:hAnsi="Tahoma" w:cs="Tahoma"/>
@@ -11460,7 +12286,7 @@
         <w:rPr>
           <w:rFonts w:ascii="Andalus" w:hAnsi="Andalus"/>
         </w:rPr>
-        <w:t>__________________________________________</w:t>
+        <w:t>_____________________________________</w:t>
       </w:r>
     </w:p>
     <w:p>
@@ -11488,9 +12314,8 @@
           <w:rFonts w:ascii="Andalus" w:hAnsi="Andalus"/>
           <w:b/>
           <w:bCs/>
-          <w:lang w:val="es-MX"/>
-        </w:rPr>
-        <w:t>Representa</w:t>
+        </w:rPr>
+        <w:t>Nombre</w:t>
       </w:r>
       <w:r>
         <w:rPr>
@@ -11567,13 +12392,7 @@
         <w:rPr>
           <w:rFonts w:ascii="Andalus" w:hAnsi="Andalus"/>
         </w:rPr>
-        <w:t>__________________________________________</w:t>
-      </w:r>
-      <w:r>
-        <w:rPr>
-          <w:rFonts w:ascii="Andalus" w:hAnsi="Andalus"/>
-        </w:rPr>
-        <w:t>_</w:t>
+        <w:t>______________________________________</w:t>
       </w:r>
     </w:p>
     <w:p>
@@ -11599,8 +12418,9 @@
           <w:rFonts w:ascii="Andalus" w:hAnsi="Andalus"/>
           <w:b/>
           <w:bCs/>
-        </w:rPr>
-        <w:t>Nombre</w:t>
+          <w:lang w:val="es-MX"/>
+        </w:rPr>
+        <w:t>Representa</w:t>
       </w:r>
       <w:r>
         <w:rPr>
@@ -11620,6 +12440,7 @@
           <w:bCs/>
         </w:rPr>
       </w:pPr>
+      <w:proofErr w:type="spellStart"/>
       <w:r>
         <w:rPr>
           <w:rFonts w:ascii="Andalus" w:hAnsi="Andalus"/>
@@ -11627,6 +12448,7 @@
         </w:rPr>
         <w:t>Arrendador</w:t>
       </w:r>
+      <w:proofErr w:type="spellEnd"/>
     </w:p>
     <w:p/>
     <w:p>
@@ -11676,7 +12498,27 @@
           <w:u w:val="single"/>
         </w:rPr>
         <w:lastRenderedPageBreak/>
-        <w:t xml:space="preserve">UNIDAD N° </w:t>
+        <w:t xml:space="preserve">UNIDAD </w:t>
+      </w:r>
+      <w:proofErr w:type="spellStart"/>
+      <w:r>
+        <w:rPr>
+          <w:b/>
+          <w:sz w:val="20"/>
+          <w:szCs w:val="20"/>
+          <w:u w:val="single"/>
+        </w:rPr>
+        <w:t>N°</w:t>
+      </w:r>
+      <w:proofErr w:type="spellEnd"/>
+      <w:r>
+        <w:rPr>
+          <w:b/>
+          <w:sz w:val="20"/>
+          <w:szCs w:val="20"/>
+          <w:u w:val="single"/>
+        </w:rPr>
+        <w:t xml:space="preserve"> </w:t>
       </w:r>
       <w:r>
         <w:rPr>
@@ -11734,7 +12576,27 @@
           <w:szCs w:val="20"/>
           <w:u w:val="single"/>
         </w:rPr>
-        <w:t xml:space="preserve">Operador N° </w:t>
+        <w:t xml:space="preserve">Operador </w:t>
+      </w:r>
+      <w:proofErr w:type="spellStart"/>
+      <w:r>
+        <w:rPr>
+          <w:b/>
+          <w:sz w:val="20"/>
+          <w:szCs w:val="20"/>
+          <w:u w:val="single"/>
+        </w:rPr>
+        <w:t>N°</w:t>
+      </w:r>
+      <w:proofErr w:type="spellEnd"/>
+      <w:r>
+        <w:rPr>
+          <w:b/>
+          <w:sz w:val="20"/>
+          <w:szCs w:val="20"/>
+          <w:u w:val="single"/>
+        </w:rPr>
+        <w:t xml:space="preserve"> </w:t>
       </w:r>
       <w:r>
         <w:rPr>
@@ -11834,6 +12696,7 @@
           <w:rFonts w:ascii="Tahoma" w:hAnsi="Tahoma"/>
         </w:rPr>
       </w:pPr>
+      <w:proofErr w:type="spellStart"/>
       <w:r>
         <w:rPr>
           <w:rFonts w:ascii="Tahoma" w:hAnsi="Tahoma"/>
@@ -11844,8 +12707,23 @@
         <w:rPr>
           <w:rFonts w:ascii="Tahoma" w:hAnsi="Tahoma"/>
         </w:rPr>
-        <w:t>uien suscribe</w:t>
-      </w:r>
+        <w:t>uien</w:t>
+      </w:r>
+      <w:proofErr w:type="spellEnd"/>
+      <w:r>
+        <w:rPr>
+          <w:rFonts w:ascii="Tahoma" w:hAnsi="Tahoma"/>
+        </w:rPr>
+        <w:t xml:space="preserve"> </w:t>
+      </w:r>
+      <w:proofErr w:type="spellStart"/>
+      <w:r>
+        <w:rPr>
+          <w:rFonts w:ascii="Tahoma" w:hAnsi="Tahoma"/>
+        </w:rPr>
+        <w:t>suscribe</w:t>
+      </w:r>
+      <w:proofErr w:type="spellEnd"/>
       <w:r>
         <w:rPr>
           <w:rFonts w:ascii="Tahoma" w:hAnsi="Tahoma"/>
@@ -11883,17 +12761,33 @@
         </w:rPr>
         <w:t xml:space="preserve"> </w:t>
       </w:r>
-      <w:r>
-        <w:rPr>
-          <w:rFonts w:ascii="Tahoma" w:hAnsi="Tahoma"/>
-        </w:rPr>
-        <w:t xml:space="preserve">ciudadano </w:t>
-      </w:r>
-      <w:r>
-        <w:rPr>
-          <w:rFonts w:ascii="Tahoma" w:hAnsi="Tahoma"/>
-        </w:rPr>
-        <w:t xml:space="preserve">panameño con </w:t>
+      <w:proofErr w:type="spellStart"/>
+      <w:r>
+        <w:rPr>
+          <w:rFonts w:ascii="Tahoma" w:hAnsi="Tahoma"/>
+        </w:rPr>
+        <w:t>ciudadano</w:t>
+      </w:r>
+      <w:proofErr w:type="spellEnd"/>
+      <w:r>
+        <w:rPr>
+          <w:rFonts w:ascii="Tahoma" w:hAnsi="Tahoma"/>
+        </w:rPr>
+        <w:t xml:space="preserve"> </w:t>
+      </w:r>
+      <w:proofErr w:type="spellStart"/>
+      <w:r>
+        <w:rPr>
+          <w:rFonts w:ascii="Tahoma" w:hAnsi="Tahoma"/>
+        </w:rPr>
+        <w:t>panameño</w:t>
+      </w:r>
+      <w:proofErr w:type="spellEnd"/>
+      <w:r>
+        <w:rPr>
+          <w:rFonts w:ascii="Tahoma" w:hAnsi="Tahoma"/>
+        </w:rPr>
+        <w:t xml:space="preserve"> con </w:t>
       </w:r>
       <w:r>
         <w:rPr>
@@ -11909,6 +12803,7 @@
         </w:rPr>
         <w:t>{{</w:t>
       </w:r>
+      <w:proofErr w:type="spellStart"/>
       <w:r>
         <w:rPr>
           <w:rFonts w:ascii="Tahoma" w:hAnsi="Tahoma"/>
@@ -11917,6 +12812,7 @@
         </w:rPr>
         <w:t>Cedula</w:t>
       </w:r>
+      <w:proofErr w:type="spellEnd"/>
       <w:r>
         <w:rPr>
           <w:rFonts w:ascii="Tahoma" w:hAnsi="Tahoma"/>
@@ -11935,7 +12831,35 @@
         <w:rPr>
           <w:rFonts w:ascii="Tahoma" w:hAnsi="Tahoma"/>
         </w:rPr>
-        <w:t xml:space="preserve"> con domicilio en el corregimiento de  </w:t>
+        <w:t xml:space="preserve"> con </w:t>
+      </w:r>
+      <w:proofErr w:type="spellStart"/>
+      <w:r>
+        <w:rPr>
+          <w:rFonts w:ascii="Tahoma" w:hAnsi="Tahoma"/>
+        </w:rPr>
+        <w:t>domicilio</w:t>
+      </w:r>
+      <w:proofErr w:type="spellEnd"/>
+      <w:r>
+        <w:rPr>
+          <w:rFonts w:ascii="Tahoma" w:hAnsi="Tahoma"/>
+        </w:rPr>
+        <w:t xml:space="preserve"> en el </w:t>
+      </w:r>
+      <w:proofErr w:type="spellStart"/>
+      <w:r>
+        <w:rPr>
+          <w:rFonts w:ascii="Tahoma" w:hAnsi="Tahoma"/>
+        </w:rPr>
+        <w:t>corregimiento</w:t>
+      </w:r>
+      <w:proofErr w:type="spellEnd"/>
+      <w:r>
+        <w:rPr>
+          <w:rFonts w:ascii="Tahoma" w:hAnsi="Tahoma"/>
+        </w:rPr>
+        <w:t xml:space="preserve"> de  </w:t>
       </w:r>
       <w:r>
         <w:rPr>
@@ -11945,6 +12869,7 @@
         </w:rPr>
         <w:t>{{</w:t>
       </w:r>
+      <w:proofErr w:type="spellStart"/>
       <w:r>
         <w:rPr>
           <w:rFonts w:ascii="Tahoma" w:hAnsi="Tahoma"/>
@@ -11953,6 +12878,7 @@
         </w:rPr>
         <w:t>Direccion</w:t>
       </w:r>
+      <w:proofErr w:type="spellEnd"/>
       <w:r>
         <w:rPr>
           <w:rFonts w:ascii="Tahoma" w:hAnsi="Tahoma"/>
@@ -11971,14 +12897,50 @@
         <w:rPr>
           <w:rFonts w:ascii="Tahoma" w:hAnsi="Tahoma"/>
         </w:rPr>
-        <w:t xml:space="preserve"> localizble al numero de telefono</w:t>
-      </w:r>
-      <w:r>
-        <w:rPr>
-          <w:rFonts w:ascii="Tahoma" w:hAnsi="Tahoma"/>
-        </w:rPr>
         <w:t xml:space="preserve"> </w:t>
       </w:r>
+      <w:proofErr w:type="spellStart"/>
+      <w:r>
+        <w:rPr>
+          <w:rFonts w:ascii="Tahoma" w:hAnsi="Tahoma"/>
+        </w:rPr>
+        <w:t>localizble</w:t>
+      </w:r>
+      <w:proofErr w:type="spellEnd"/>
+      <w:r>
+        <w:rPr>
+          <w:rFonts w:ascii="Tahoma" w:hAnsi="Tahoma"/>
+        </w:rPr>
+        <w:t xml:space="preserve"> al </w:t>
+      </w:r>
+      <w:proofErr w:type="spellStart"/>
+      <w:r>
+        <w:rPr>
+          <w:rFonts w:ascii="Tahoma" w:hAnsi="Tahoma"/>
+        </w:rPr>
+        <w:t>numero</w:t>
+      </w:r>
+      <w:proofErr w:type="spellEnd"/>
+      <w:r>
+        <w:rPr>
+          <w:rFonts w:ascii="Tahoma" w:hAnsi="Tahoma"/>
+        </w:rPr>
+        <w:t xml:space="preserve"> de </w:t>
+      </w:r>
+      <w:proofErr w:type="spellStart"/>
+      <w:r>
+        <w:rPr>
+          <w:rFonts w:ascii="Tahoma" w:hAnsi="Tahoma"/>
+        </w:rPr>
+        <w:t>telefono</w:t>
+      </w:r>
+      <w:proofErr w:type="spellEnd"/>
+      <w:r>
+        <w:rPr>
+          <w:rFonts w:ascii="Tahoma" w:hAnsi="Tahoma"/>
+        </w:rPr>
+        <w:t xml:space="preserve"> </w:t>
+      </w:r>
       <w:r>
         <w:rPr>
           <w:rStyle w:val="StrongEmphasis"/>
@@ -12006,11 +12968,201 @@
         </w:rPr>
         <w:t xml:space="preserve"> </w:t>
       </w:r>
-      <w:r>
-        <w:rPr>
-          <w:rFonts w:ascii="Tahoma" w:hAnsi="Tahoma"/>
-        </w:rPr>
-        <w:t xml:space="preserve">por este medio me comprometo de manera irrevocable, bajo la gravedad de juramento mediante la presente declaracion jurada a no ceder el manejo de la unidad </w:t>
+      <w:proofErr w:type="spellStart"/>
+      <w:r>
+        <w:rPr>
+          <w:rFonts w:ascii="Tahoma" w:hAnsi="Tahoma"/>
+        </w:rPr>
+        <w:t>por</w:t>
+      </w:r>
+      <w:proofErr w:type="spellEnd"/>
+      <w:r>
+        <w:rPr>
+          <w:rFonts w:ascii="Tahoma" w:hAnsi="Tahoma"/>
+        </w:rPr>
+        <w:t xml:space="preserve"> este medio me </w:t>
+      </w:r>
+      <w:proofErr w:type="spellStart"/>
+      <w:r>
+        <w:rPr>
+          <w:rFonts w:ascii="Tahoma" w:hAnsi="Tahoma"/>
+        </w:rPr>
+        <w:t>comprometo</w:t>
+      </w:r>
+      <w:proofErr w:type="spellEnd"/>
+      <w:r>
+        <w:rPr>
+          <w:rFonts w:ascii="Tahoma" w:hAnsi="Tahoma"/>
+        </w:rPr>
+        <w:t xml:space="preserve"> de </w:t>
+      </w:r>
+      <w:proofErr w:type="spellStart"/>
+      <w:r>
+        <w:rPr>
+          <w:rFonts w:ascii="Tahoma" w:hAnsi="Tahoma"/>
+        </w:rPr>
+        <w:t>manera</w:t>
+      </w:r>
+      <w:proofErr w:type="spellEnd"/>
+      <w:r>
+        <w:rPr>
+          <w:rFonts w:ascii="Tahoma" w:hAnsi="Tahoma"/>
+        </w:rPr>
+        <w:t xml:space="preserve"> </w:t>
+      </w:r>
+      <w:proofErr w:type="spellStart"/>
+      <w:r>
+        <w:rPr>
+          <w:rFonts w:ascii="Tahoma" w:hAnsi="Tahoma"/>
+        </w:rPr>
+        <w:t>irrevocable</w:t>
+      </w:r>
+      <w:proofErr w:type="spellEnd"/>
+      <w:r>
+        <w:rPr>
+          <w:rFonts w:ascii="Tahoma" w:hAnsi="Tahoma"/>
+        </w:rPr>
+        <w:t xml:space="preserve">, </w:t>
+      </w:r>
+      <w:proofErr w:type="spellStart"/>
+      <w:r>
+        <w:rPr>
+          <w:rFonts w:ascii="Tahoma" w:hAnsi="Tahoma"/>
+        </w:rPr>
+        <w:t>bajo</w:t>
+      </w:r>
+      <w:proofErr w:type="spellEnd"/>
+      <w:r>
+        <w:rPr>
+          <w:rFonts w:ascii="Tahoma" w:hAnsi="Tahoma"/>
+        </w:rPr>
+        <w:t xml:space="preserve"> la </w:t>
+      </w:r>
+      <w:proofErr w:type="spellStart"/>
+      <w:r>
+        <w:rPr>
+          <w:rFonts w:ascii="Tahoma" w:hAnsi="Tahoma"/>
+        </w:rPr>
+        <w:t>gravedad</w:t>
+      </w:r>
+      <w:proofErr w:type="spellEnd"/>
+      <w:r>
+        <w:rPr>
+          <w:rFonts w:ascii="Tahoma" w:hAnsi="Tahoma"/>
+        </w:rPr>
+        <w:t xml:space="preserve"> de </w:t>
+      </w:r>
+      <w:proofErr w:type="spellStart"/>
+      <w:r>
+        <w:rPr>
+          <w:rFonts w:ascii="Tahoma" w:hAnsi="Tahoma"/>
+        </w:rPr>
+        <w:t>juramento</w:t>
+      </w:r>
+      <w:proofErr w:type="spellEnd"/>
+      <w:r>
+        <w:rPr>
+          <w:rFonts w:ascii="Tahoma" w:hAnsi="Tahoma"/>
+        </w:rPr>
+        <w:t xml:space="preserve"> </w:t>
+      </w:r>
+      <w:proofErr w:type="spellStart"/>
+      <w:r>
+        <w:rPr>
+          <w:rFonts w:ascii="Tahoma" w:hAnsi="Tahoma"/>
+        </w:rPr>
+        <w:t>mediante</w:t>
+      </w:r>
+      <w:proofErr w:type="spellEnd"/>
+      <w:r>
+        <w:rPr>
+          <w:rFonts w:ascii="Tahoma" w:hAnsi="Tahoma"/>
+        </w:rPr>
+        <w:t xml:space="preserve"> la </w:t>
+      </w:r>
+      <w:proofErr w:type="spellStart"/>
+      <w:r>
+        <w:rPr>
+          <w:rFonts w:ascii="Tahoma" w:hAnsi="Tahoma"/>
+        </w:rPr>
+        <w:t>presente</w:t>
+      </w:r>
+      <w:proofErr w:type="spellEnd"/>
+      <w:r>
+        <w:rPr>
+          <w:rFonts w:ascii="Tahoma" w:hAnsi="Tahoma"/>
+        </w:rPr>
+        <w:t xml:space="preserve"> </w:t>
+      </w:r>
+      <w:proofErr w:type="spellStart"/>
+      <w:r>
+        <w:rPr>
+          <w:rFonts w:ascii="Tahoma" w:hAnsi="Tahoma"/>
+        </w:rPr>
+        <w:t>declaracion</w:t>
+      </w:r>
+      <w:proofErr w:type="spellEnd"/>
+      <w:r>
+        <w:rPr>
+          <w:rFonts w:ascii="Tahoma" w:hAnsi="Tahoma"/>
+        </w:rPr>
+        <w:t xml:space="preserve"> </w:t>
+      </w:r>
+      <w:proofErr w:type="spellStart"/>
+      <w:r>
+        <w:rPr>
+          <w:rFonts w:ascii="Tahoma" w:hAnsi="Tahoma"/>
+        </w:rPr>
+        <w:t>jurada</w:t>
+      </w:r>
+      <w:proofErr w:type="spellEnd"/>
+      <w:r>
+        <w:rPr>
+          <w:rFonts w:ascii="Tahoma" w:hAnsi="Tahoma"/>
+        </w:rPr>
+        <w:t xml:space="preserve"> a no </w:t>
+      </w:r>
+      <w:proofErr w:type="spellStart"/>
+      <w:r>
+        <w:rPr>
+          <w:rFonts w:ascii="Tahoma" w:hAnsi="Tahoma"/>
+        </w:rPr>
+        <w:t>ceder</w:t>
+      </w:r>
+      <w:proofErr w:type="spellEnd"/>
+      <w:r>
+        <w:rPr>
+          <w:rFonts w:ascii="Tahoma" w:hAnsi="Tahoma"/>
+        </w:rPr>
+        <w:t xml:space="preserve"> el </w:t>
+      </w:r>
+      <w:proofErr w:type="spellStart"/>
+      <w:r>
+        <w:rPr>
+          <w:rFonts w:ascii="Tahoma" w:hAnsi="Tahoma"/>
+        </w:rPr>
+        <w:t>manejo</w:t>
+      </w:r>
+      <w:proofErr w:type="spellEnd"/>
+      <w:r>
+        <w:rPr>
+          <w:rFonts w:ascii="Tahoma" w:hAnsi="Tahoma"/>
+        </w:rPr>
+        <w:t xml:space="preserve"> de la </w:t>
+      </w:r>
+      <w:proofErr w:type="spellStart"/>
+      <w:r>
+        <w:rPr>
+          <w:rFonts w:ascii="Tahoma" w:hAnsi="Tahoma"/>
+        </w:rPr>
+        <w:t>unidad</w:t>
+      </w:r>
+      <w:proofErr w:type="spellEnd"/>
+      <w:r>
+        <w:rPr>
+          <w:rFonts w:ascii="Tahoma" w:hAnsi="Tahoma"/>
+        </w:rPr>
+        <w:t xml:space="preserve"> </w:t>
       </w:r>
       <w:r>
         <w:rPr>
@@ -12032,6 +13184,7 @@
         </w:rPr>
         <w:t>{{</w:t>
       </w:r>
+      <w:proofErr w:type="spellStart"/>
       <w:r>
         <w:rPr>
           <w:rStyle w:val="StrongEmphasis"/>
@@ -12039,6 +13192,7 @@
         </w:rPr>
         <w:t>Unidad</w:t>
       </w:r>
+      <w:proofErr w:type="spellEnd"/>
       <w:r>
         <w:rPr>
           <w:rStyle w:val="StrongEmphasis"/>
@@ -12058,8 +13212,17 @@
           <w:rStyle w:val="StrongEmphasis"/>
           <w:rFonts w:ascii="Tahoma" w:hAnsi="Tahoma"/>
         </w:rPr>
-        <w:t>con placa</w:t>
-      </w:r>
+        <w:t xml:space="preserve">con </w:t>
+      </w:r>
+      <w:proofErr w:type="spellStart"/>
+      <w:r>
+        <w:rPr>
+          <w:rStyle w:val="StrongEmphasis"/>
+          <w:rFonts w:ascii="Tahoma" w:hAnsi="Tahoma"/>
+        </w:rPr>
+        <w:t>placa</w:t>
+      </w:r>
+      <w:proofErr w:type="spellEnd"/>
       <w:r>
         <w:rPr>
           <w:rFonts w:ascii="Tahoma" w:hAnsi="Tahoma"/>
@@ -12073,6 +13236,7 @@
         </w:rPr>
         <w:t>{{</w:t>
       </w:r>
+      <w:proofErr w:type="spellStart"/>
       <w:r>
         <w:rPr>
           <w:rStyle w:val="StrongEmphasis"/>
@@ -12080,6 +13244,7 @@
         </w:rPr>
         <w:t>Placa</w:t>
       </w:r>
+      <w:proofErr w:type="spellEnd"/>
       <w:r>
         <w:rPr>
           <w:rStyle w:val="StrongEmphasis"/>
@@ -12097,8 +13262,72 @@
         <w:rPr>
           <w:rFonts w:ascii="Tahoma" w:hAnsi="Tahoma"/>
         </w:rPr>
-        <w:t xml:space="preserve"> a otra persona que lo utilice para fines iguales que mi persona y me comprometo con la empresa</w:t>
-      </w:r>
+        <w:t xml:space="preserve"> a </w:t>
+      </w:r>
+      <w:proofErr w:type="spellStart"/>
+      <w:r>
+        <w:rPr>
+          <w:rFonts w:ascii="Tahoma" w:hAnsi="Tahoma"/>
+        </w:rPr>
+        <w:t>otra</w:t>
+      </w:r>
+      <w:proofErr w:type="spellEnd"/>
+      <w:r>
+        <w:rPr>
+          <w:rFonts w:ascii="Tahoma" w:hAnsi="Tahoma"/>
+        </w:rPr>
+        <w:t xml:space="preserve"> persona que lo </w:t>
+      </w:r>
+      <w:proofErr w:type="spellStart"/>
+      <w:r>
+        <w:rPr>
+          <w:rFonts w:ascii="Tahoma" w:hAnsi="Tahoma"/>
+        </w:rPr>
+        <w:t>utilice</w:t>
+      </w:r>
+      <w:proofErr w:type="spellEnd"/>
+      <w:r>
+        <w:rPr>
+          <w:rFonts w:ascii="Tahoma" w:hAnsi="Tahoma"/>
+        </w:rPr>
+        <w:t xml:space="preserve"> para fines </w:t>
+      </w:r>
+      <w:proofErr w:type="spellStart"/>
+      <w:r>
+        <w:rPr>
+          <w:rFonts w:ascii="Tahoma" w:hAnsi="Tahoma"/>
+        </w:rPr>
+        <w:t>iguales</w:t>
+      </w:r>
+      <w:proofErr w:type="spellEnd"/>
+      <w:r>
+        <w:rPr>
+          <w:rFonts w:ascii="Tahoma" w:hAnsi="Tahoma"/>
+        </w:rPr>
+        <w:t xml:space="preserve"> que mi persona y me </w:t>
+      </w:r>
+      <w:proofErr w:type="spellStart"/>
+      <w:r>
+        <w:rPr>
+          <w:rFonts w:ascii="Tahoma" w:hAnsi="Tahoma"/>
+        </w:rPr>
+        <w:t>comprometo</w:t>
+      </w:r>
+      <w:proofErr w:type="spellEnd"/>
+      <w:r>
+        <w:rPr>
+          <w:rFonts w:ascii="Tahoma" w:hAnsi="Tahoma"/>
+        </w:rPr>
+        <w:t xml:space="preserve"> con la </w:t>
+      </w:r>
+      <w:proofErr w:type="spellStart"/>
+      <w:r>
+        <w:rPr>
+          <w:rFonts w:ascii="Tahoma" w:hAnsi="Tahoma"/>
+        </w:rPr>
+        <w:t>empresa</w:t>
+      </w:r>
+      <w:proofErr w:type="spellEnd"/>
       <w:r>
         <w:rPr>
           <w:rFonts w:ascii="Tahoma" w:hAnsi="Tahoma"/>
@@ -12112,6 +13341,7 @@
         </w:rPr>
         <w:t>{{</w:t>
       </w:r>
+      <w:proofErr w:type="spellStart"/>
       <w:r>
         <w:rPr>
           <w:rStyle w:val="StrongEmphasis"/>
@@ -12119,6 +13349,7 @@
         </w:rPr>
         <w:t>Empresa</w:t>
       </w:r>
+      <w:proofErr w:type="spellEnd"/>
       <w:r>
         <w:rPr>
           <w:rStyle w:val="StrongEmphasis"/>
@@ -12136,7 +13367,133 @@
         <w:rPr>
           <w:rFonts w:ascii="Tahoma" w:hAnsi="Tahoma"/>
         </w:rPr>
-        <w:t xml:space="preserve"> toda vez que por la precitada comision del hecho puede dar lugar:</w:t>
+        <w:t xml:space="preserve"> </w:t>
+      </w:r>
+      <w:proofErr w:type="spellStart"/>
+      <w:r>
+        <w:rPr>
+          <w:rFonts w:ascii="Tahoma" w:hAnsi="Tahoma"/>
+        </w:rPr>
+        <w:t>toda</w:t>
+      </w:r>
+      <w:proofErr w:type="spellEnd"/>
+      <w:r>
+        <w:rPr>
+          <w:rFonts w:ascii="Tahoma" w:hAnsi="Tahoma"/>
+        </w:rPr>
+        <w:t xml:space="preserve"> </w:t>
+      </w:r>
+      <w:proofErr w:type="spellStart"/>
+      <w:r>
+        <w:rPr>
+          <w:rFonts w:ascii="Tahoma" w:hAnsi="Tahoma"/>
+        </w:rPr>
+        <w:t>vez</w:t>
+      </w:r>
+      <w:proofErr w:type="spellEnd"/>
+      <w:r>
+        <w:rPr>
+          <w:rFonts w:ascii="Tahoma" w:hAnsi="Tahoma"/>
+        </w:rPr>
+        <w:t xml:space="preserve"> que </w:t>
+      </w:r>
+      <w:proofErr w:type="spellStart"/>
+      <w:r>
+        <w:rPr>
+          <w:rFonts w:ascii="Tahoma" w:hAnsi="Tahoma"/>
+        </w:rPr>
+        <w:t>por</w:t>
+      </w:r>
+      <w:proofErr w:type="spellEnd"/>
+      <w:r>
+        <w:rPr>
+          <w:rFonts w:ascii="Tahoma" w:hAnsi="Tahoma"/>
+        </w:rPr>
+        <w:t xml:space="preserve"> la </w:t>
+      </w:r>
+      <w:proofErr w:type="spellStart"/>
+      <w:r>
+        <w:rPr>
+          <w:rFonts w:ascii="Tahoma" w:hAnsi="Tahoma"/>
+        </w:rPr>
+        <w:t>precitada</w:t>
+      </w:r>
+      <w:proofErr w:type="spellEnd"/>
+      <w:r>
+        <w:rPr>
+          <w:rFonts w:ascii="Tahoma" w:hAnsi="Tahoma"/>
+        </w:rPr>
+        <w:t xml:space="preserve"> </w:t>
+      </w:r>
+      <w:proofErr w:type="spellStart"/>
+      <w:r>
+        <w:rPr>
+          <w:rFonts w:ascii="Tahoma" w:hAnsi="Tahoma"/>
+        </w:rPr>
+        <w:t>comision</w:t>
+      </w:r>
+      <w:proofErr w:type="spellEnd"/>
+      <w:r>
+        <w:rPr>
+          <w:rFonts w:ascii="Tahoma" w:hAnsi="Tahoma"/>
+        </w:rPr>
+        <w:t xml:space="preserve"> </w:t>
+      </w:r>
+      <w:proofErr w:type="spellStart"/>
+      <w:r>
+        <w:rPr>
+          <w:rFonts w:ascii="Tahoma" w:hAnsi="Tahoma"/>
+        </w:rPr>
+        <w:t>del</w:t>
+      </w:r>
+      <w:proofErr w:type="spellEnd"/>
+      <w:r>
+        <w:rPr>
+          <w:rFonts w:ascii="Tahoma" w:hAnsi="Tahoma"/>
+        </w:rPr>
+        <w:t xml:space="preserve"> </w:t>
+      </w:r>
+      <w:proofErr w:type="spellStart"/>
+      <w:r>
+        <w:rPr>
+          <w:rFonts w:ascii="Tahoma" w:hAnsi="Tahoma"/>
+        </w:rPr>
+        <w:t>hecho</w:t>
+      </w:r>
+      <w:proofErr w:type="spellEnd"/>
+      <w:r>
+        <w:rPr>
+          <w:rFonts w:ascii="Tahoma" w:hAnsi="Tahoma"/>
+        </w:rPr>
+        <w:t xml:space="preserve"> </w:t>
+      </w:r>
+      <w:proofErr w:type="spellStart"/>
+      <w:r>
+        <w:rPr>
+          <w:rFonts w:ascii="Tahoma" w:hAnsi="Tahoma"/>
+        </w:rPr>
+        <w:t>puede</w:t>
+      </w:r>
+      <w:proofErr w:type="spellEnd"/>
+      <w:r>
+        <w:rPr>
+          <w:rFonts w:ascii="Tahoma" w:hAnsi="Tahoma"/>
+        </w:rPr>
+        <w:t xml:space="preserve"> dar </w:t>
+      </w:r>
+      <w:proofErr w:type="spellStart"/>
+      <w:r>
+        <w:rPr>
+          <w:rFonts w:ascii="Tahoma" w:hAnsi="Tahoma"/>
+        </w:rPr>
+        <w:t>lugar</w:t>
+      </w:r>
+      <w:proofErr w:type="spellEnd"/>
+      <w:r>
+        <w:rPr>
+          <w:rFonts w:ascii="Tahoma" w:hAnsi="Tahoma"/>
+        </w:rPr>
+        <w:t>:</w:t>
       </w:r>
     </w:p>
     <w:p>
@@ -12175,7 +13532,103 @@
           <w:rFonts w:ascii="Tahoma" w:hAnsi="Tahoma"/>
           <w:b/>
         </w:rPr>
-        <w:t xml:space="preserve"> la perdida inmediata del derecho a operar la mencionada unidad.</w:t>
+        <w:t xml:space="preserve"> la </w:t>
+      </w:r>
+      <w:proofErr w:type="spellStart"/>
+      <w:r>
+        <w:rPr>
+          <w:rFonts w:ascii="Tahoma" w:hAnsi="Tahoma"/>
+          <w:b/>
+        </w:rPr>
+        <w:t>perdida</w:t>
+      </w:r>
+      <w:proofErr w:type="spellEnd"/>
+      <w:r>
+        <w:rPr>
+          <w:rFonts w:ascii="Tahoma" w:hAnsi="Tahoma"/>
+          <w:b/>
+        </w:rPr>
+        <w:t xml:space="preserve"> </w:t>
+      </w:r>
+      <w:proofErr w:type="spellStart"/>
+      <w:r>
+        <w:rPr>
+          <w:rFonts w:ascii="Tahoma" w:hAnsi="Tahoma"/>
+          <w:b/>
+        </w:rPr>
+        <w:t>inmediata</w:t>
+      </w:r>
+      <w:proofErr w:type="spellEnd"/>
+      <w:r>
+        <w:rPr>
+          <w:rFonts w:ascii="Tahoma" w:hAnsi="Tahoma"/>
+          <w:b/>
+        </w:rPr>
+        <w:t xml:space="preserve"> </w:t>
+      </w:r>
+      <w:proofErr w:type="spellStart"/>
+      <w:r>
+        <w:rPr>
+          <w:rFonts w:ascii="Tahoma" w:hAnsi="Tahoma"/>
+          <w:b/>
+        </w:rPr>
+        <w:t>del</w:t>
+      </w:r>
+      <w:proofErr w:type="spellEnd"/>
+      <w:r>
+        <w:rPr>
+          <w:rFonts w:ascii="Tahoma" w:hAnsi="Tahoma"/>
+          <w:b/>
+        </w:rPr>
+        <w:t xml:space="preserve"> derecho a </w:t>
+      </w:r>
+      <w:proofErr w:type="spellStart"/>
+      <w:r>
+        <w:rPr>
+          <w:rFonts w:ascii="Tahoma" w:hAnsi="Tahoma"/>
+          <w:b/>
+        </w:rPr>
+        <w:t>operar</w:t>
+      </w:r>
+      <w:proofErr w:type="spellEnd"/>
+      <w:r>
+        <w:rPr>
+          <w:rFonts w:ascii="Tahoma" w:hAnsi="Tahoma"/>
+          <w:b/>
+        </w:rPr>
+        <w:t xml:space="preserve"> la </w:t>
+      </w:r>
+      <w:proofErr w:type="spellStart"/>
+      <w:r>
+        <w:rPr>
+          <w:rFonts w:ascii="Tahoma" w:hAnsi="Tahoma"/>
+          <w:b/>
+        </w:rPr>
+        <w:t>mencionada</w:t>
+      </w:r>
+      <w:proofErr w:type="spellEnd"/>
+      <w:r>
+        <w:rPr>
+          <w:rFonts w:ascii="Tahoma" w:hAnsi="Tahoma"/>
+          <w:b/>
+        </w:rPr>
+        <w:t xml:space="preserve"> </w:t>
+      </w:r>
+      <w:proofErr w:type="spellStart"/>
+      <w:r>
+        <w:rPr>
+          <w:rFonts w:ascii="Tahoma" w:hAnsi="Tahoma"/>
+          <w:b/>
+        </w:rPr>
+        <w:t>unidad</w:t>
+      </w:r>
+      <w:proofErr w:type="spellEnd"/>
+      <w:r>
+        <w:rPr>
+          <w:rFonts w:ascii="Tahoma" w:hAnsi="Tahoma"/>
+          <w:b/>
+        </w:rPr>
+        <w:t>.</w:t>
       </w:r>
     </w:p>
     <w:p>
@@ -12192,13 +13645,143 @@
           <w:b/>
         </w:rPr>
       </w:pPr>
-      <w:r>
-        <w:rPr>
-          <w:rFonts w:ascii="Tahoma" w:hAnsi="Tahoma"/>
-          <w:b/>
-        </w:rPr>
-        <w:t>Ser sujeto penal de denuncia por hurto o robo del vehiculo</w:t>
-      </w:r>
+      <w:proofErr w:type="spellStart"/>
+      <w:r>
+        <w:rPr>
+          <w:rFonts w:ascii="Tahoma" w:hAnsi="Tahoma"/>
+          <w:b/>
+        </w:rPr>
+        <w:t>Ser</w:t>
+      </w:r>
+      <w:proofErr w:type="spellEnd"/>
+      <w:r>
+        <w:rPr>
+          <w:rFonts w:ascii="Tahoma" w:hAnsi="Tahoma"/>
+          <w:b/>
+        </w:rPr>
+        <w:t xml:space="preserve"> </w:t>
+      </w:r>
+      <w:proofErr w:type="spellStart"/>
+      <w:r>
+        <w:rPr>
+          <w:rFonts w:ascii="Tahoma" w:hAnsi="Tahoma"/>
+          <w:b/>
+        </w:rPr>
+        <w:t>sujeto</w:t>
+      </w:r>
+      <w:proofErr w:type="spellEnd"/>
+      <w:r>
+        <w:rPr>
+          <w:rFonts w:ascii="Tahoma" w:hAnsi="Tahoma"/>
+          <w:b/>
+        </w:rPr>
+        <w:t xml:space="preserve"> </w:t>
+      </w:r>
+      <w:proofErr w:type="spellStart"/>
+      <w:r>
+        <w:rPr>
+          <w:rFonts w:ascii="Tahoma" w:hAnsi="Tahoma"/>
+          <w:b/>
+        </w:rPr>
+        <w:t>penal</w:t>
+      </w:r>
+      <w:proofErr w:type="spellEnd"/>
+      <w:r>
+        <w:rPr>
+          <w:rFonts w:ascii="Tahoma" w:hAnsi="Tahoma"/>
+          <w:b/>
+        </w:rPr>
+        <w:t xml:space="preserve"> de </w:t>
+      </w:r>
+      <w:proofErr w:type="spellStart"/>
+      <w:r>
+        <w:rPr>
+          <w:rFonts w:ascii="Tahoma" w:hAnsi="Tahoma"/>
+          <w:b/>
+        </w:rPr>
+        <w:t>denuncia</w:t>
+      </w:r>
+      <w:proofErr w:type="spellEnd"/>
+      <w:r>
+        <w:rPr>
+          <w:rFonts w:ascii="Tahoma" w:hAnsi="Tahoma"/>
+          <w:b/>
+        </w:rPr>
+        <w:t xml:space="preserve"> </w:t>
+      </w:r>
+      <w:proofErr w:type="spellStart"/>
+      <w:r>
+        <w:rPr>
+          <w:rFonts w:ascii="Tahoma" w:hAnsi="Tahoma"/>
+          <w:b/>
+        </w:rPr>
+        <w:t>por</w:t>
+      </w:r>
+      <w:proofErr w:type="spellEnd"/>
+      <w:r>
+        <w:rPr>
+          <w:rFonts w:ascii="Tahoma" w:hAnsi="Tahoma"/>
+          <w:b/>
+        </w:rPr>
+        <w:t xml:space="preserve"> </w:t>
+      </w:r>
+      <w:proofErr w:type="spellStart"/>
+      <w:r>
+        <w:rPr>
+          <w:rFonts w:ascii="Tahoma" w:hAnsi="Tahoma"/>
+          <w:b/>
+        </w:rPr>
+        <w:t>hurto</w:t>
+      </w:r>
+      <w:proofErr w:type="spellEnd"/>
+      <w:r>
+        <w:rPr>
+          <w:rFonts w:ascii="Tahoma" w:hAnsi="Tahoma"/>
+          <w:b/>
+        </w:rPr>
+        <w:t xml:space="preserve"> o </w:t>
+      </w:r>
+      <w:proofErr w:type="spellStart"/>
+      <w:r>
+        <w:rPr>
+          <w:rFonts w:ascii="Tahoma" w:hAnsi="Tahoma"/>
+          <w:b/>
+        </w:rPr>
+        <w:t>robo</w:t>
+      </w:r>
+      <w:proofErr w:type="spellEnd"/>
+      <w:r>
+        <w:rPr>
+          <w:rFonts w:ascii="Tahoma" w:hAnsi="Tahoma"/>
+          <w:b/>
+        </w:rPr>
+        <w:t xml:space="preserve"> </w:t>
+      </w:r>
+      <w:proofErr w:type="spellStart"/>
+      <w:r>
+        <w:rPr>
+          <w:rFonts w:ascii="Tahoma" w:hAnsi="Tahoma"/>
+          <w:b/>
+        </w:rPr>
+        <w:t>del</w:t>
+      </w:r>
+      <w:proofErr w:type="spellEnd"/>
+      <w:r>
+        <w:rPr>
+          <w:rFonts w:ascii="Tahoma" w:hAnsi="Tahoma"/>
+          <w:b/>
+        </w:rPr>
+        <w:t xml:space="preserve"> </w:t>
+      </w:r>
+      <w:proofErr w:type="spellStart"/>
+      <w:r>
+        <w:rPr>
+          <w:rFonts w:ascii="Tahoma" w:hAnsi="Tahoma"/>
+          <w:b/>
+        </w:rPr>
+        <w:t>vehiculo</w:t>
+      </w:r>
+      <w:proofErr w:type="spellEnd"/>
     </w:p>
     <w:p>
       <w:pPr>
@@ -12214,13 +13797,95 @@
           <w:b/>
         </w:rPr>
       </w:pPr>
-      <w:r>
-        <w:rPr>
-          <w:rFonts w:ascii="Tahoma" w:hAnsi="Tahoma"/>
-          <w:b/>
-        </w:rPr>
-        <w:t>Responsabilidad civil por los daños que sufra el vehicuo o a terceros</w:t>
-      </w:r>
+      <w:proofErr w:type="spellStart"/>
+      <w:r>
+        <w:rPr>
+          <w:rFonts w:ascii="Tahoma" w:hAnsi="Tahoma"/>
+          <w:b/>
+        </w:rPr>
+        <w:t>Responsabilidad</w:t>
+      </w:r>
+      <w:proofErr w:type="spellEnd"/>
+      <w:r>
+        <w:rPr>
+          <w:rFonts w:ascii="Tahoma" w:hAnsi="Tahoma"/>
+          <w:b/>
+        </w:rPr>
+        <w:t xml:space="preserve"> civil </w:t>
+      </w:r>
+      <w:proofErr w:type="spellStart"/>
+      <w:r>
+        <w:rPr>
+          <w:rFonts w:ascii="Tahoma" w:hAnsi="Tahoma"/>
+          <w:b/>
+        </w:rPr>
+        <w:t>por</w:t>
+      </w:r>
+      <w:proofErr w:type="spellEnd"/>
+      <w:r>
+        <w:rPr>
+          <w:rFonts w:ascii="Tahoma" w:hAnsi="Tahoma"/>
+          <w:b/>
+        </w:rPr>
+        <w:t xml:space="preserve"> los </w:t>
+      </w:r>
+      <w:proofErr w:type="spellStart"/>
+      <w:r>
+        <w:rPr>
+          <w:rFonts w:ascii="Tahoma" w:hAnsi="Tahoma"/>
+          <w:b/>
+        </w:rPr>
+        <w:t>daños</w:t>
+      </w:r>
+      <w:proofErr w:type="spellEnd"/>
+      <w:r>
+        <w:rPr>
+          <w:rFonts w:ascii="Tahoma" w:hAnsi="Tahoma"/>
+          <w:b/>
+        </w:rPr>
+        <w:t xml:space="preserve"> que </w:t>
+      </w:r>
+      <w:proofErr w:type="spellStart"/>
+      <w:r>
+        <w:rPr>
+          <w:rFonts w:ascii="Tahoma" w:hAnsi="Tahoma"/>
+          <w:b/>
+        </w:rPr>
+        <w:t>sufra</w:t>
+      </w:r>
+      <w:proofErr w:type="spellEnd"/>
+      <w:r>
+        <w:rPr>
+          <w:rFonts w:ascii="Tahoma" w:hAnsi="Tahoma"/>
+          <w:b/>
+        </w:rPr>
+        <w:t xml:space="preserve"> el </w:t>
+      </w:r>
+      <w:proofErr w:type="spellStart"/>
+      <w:r>
+        <w:rPr>
+          <w:rFonts w:ascii="Tahoma" w:hAnsi="Tahoma"/>
+          <w:b/>
+        </w:rPr>
+        <w:t>vehicuo</w:t>
+      </w:r>
+      <w:proofErr w:type="spellEnd"/>
+      <w:r>
+        <w:rPr>
+          <w:rFonts w:ascii="Tahoma" w:hAnsi="Tahoma"/>
+          <w:b/>
+        </w:rPr>
+        <w:t xml:space="preserve"> o a </w:t>
+      </w:r>
+      <w:proofErr w:type="spellStart"/>
+      <w:r>
+        <w:rPr>
+          <w:rFonts w:ascii="Tahoma" w:hAnsi="Tahoma"/>
+          <w:b/>
+        </w:rPr>
+        <w:t>terceros</w:t>
+      </w:r>
+      <w:proofErr w:type="spellEnd"/>
     </w:p>
     <w:p>
       <w:pPr>
@@ -12273,6 +13938,7 @@
         </w:rPr>
         <w:t>{{</w:t>
       </w:r>
+      <w:proofErr w:type="spellStart"/>
       <w:r>
         <w:rPr>
           <w:rFonts w:ascii="Tahoma" w:hAnsi="Tahoma"/>
@@ -12282,6 +13948,7 @@
         </w:rPr>
         <w:t>nDia</w:t>
       </w:r>
+      <w:proofErr w:type="spellEnd"/>
       <w:r>
         <w:rPr>
           <w:rFonts w:ascii="Tahoma" w:hAnsi="Tahoma"/>
@@ -12309,6 +13976,7 @@
         </w:rPr>
         <w:t>{{</w:t>
       </w:r>
+      <w:proofErr w:type="spellStart"/>
       <w:r>
         <w:rPr>
           <w:rFonts w:ascii="Tahoma" w:hAnsi="Tahoma"/>
@@ -12318,6 +13986,7 @@
         </w:rPr>
         <w:t>fDia</w:t>
       </w:r>
+      <w:proofErr w:type="spellEnd"/>
       <w:r>
         <w:rPr>
           <w:rFonts w:ascii="Tahoma" w:hAnsi="Tahoma"/>
@@ -12340,7 +14009,35 @@
         <w:rPr>
           <w:rFonts w:ascii="Tahoma" w:hAnsi="Tahoma"/>
         </w:rPr>
-        <w:t xml:space="preserve"> días del mes de </w:t>
+        <w:t xml:space="preserve"> </w:t>
+      </w:r>
+      <w:proofErr w:type="spellStart"/>
+      <w:r>
+        <w:rPr>
+          <w:rFonts w:ascii="Tahoma" w:hAnsi="Tahoma"/>
+        </w:rPr>
+        <w:t>días</w:t>
+      </w:r>
+      <w:proofErr w:type="spellEnd"/>
+      <w:r>
+        <w:rPr>
+          <w:rFonts w:ascii="Tahoma" w:hAnsi="Tahoma"/>
+        </w:rPr>
+        <w:t xml:space="preserve"> </w:t>
+      </w:r>
+      <w:proofErr w:type="spellStart"/>
+      <w:r>
+        <w:rPr>
+          <w:rFonts w:ascii="Tahoma" w:hAnsi="Tahoma"/>
+        </w:rPr>
+        <w:t>del</w:t>
+      </w:r>
+      <w:proofErr w:type="spellEnd"/>
+      <w:r>
+        <w:rPr>
+          <w:rFonts w:ascii="Tahoma" w:hAnsi="Tahoma"/>
+        </w:rPr>
+        <w:t xml:space="preserve"> mes de </w:t>
       </w:r>
       <w:r>
         <w:rPr>
@@ -12351,6 +14048,7 @@
         </w:rPr>
         <w:t>{{</w:t>
       </w:r>
+      <w:proofErr w:type="spellStart"/>
       <w:r>
         <w:rPr>
           <w:rFonts w:ascii="Tahoma" w:hAnsi="Tahoma"/>
@@ -12360,6 +14058,8 @@
         </w:rPr>
         <w:t>nMes</w:t>
       </w:r>
+      <w:proofErr w:type="spellEnd"/>
+      <w:proofErr w:type="gramStart"/>
       <w:r>
         <w:rPr>
           <w:rFonts w:ascii="Tahoma" w:hAnsi="Tahoma"/>
@@ -12373,7 +14073,14 @@
         <w:rPr>
           <w:rFonts w:ascii="Tahoma" w:hAnsi="Tahoma"/>
         </w:rPr>
-        <w:t xml:space="preserve">  de </w:t>
+        <w:t xml:space="preserve">  de</w:t>
+      </w:r>
+      <w:proofErr w:type="gramEnd"/>
+      <w:r>
+        <w:rPr>
+          <w:rFonts w:ascii="Tahoma" w:hAnsi="Tahoma"/>
+        </w:rPr>
+        <w:t xml:space="preserve"> </w:t>
       </w:r>
       <w:r>
         <w:rPr>
@@ -12384,6 +14091,7 @@
         </w:rPr>
         <w:t>{{</w:t>
       </w:r>
+      <w:proofErr w:type="spellStart"/>
       <w:r>
         <w:rPr>
           <w:rFonts w:ascii="Tahoma" w:hAnsi="Tahoma"/>
@@ -12393,6 +14101,7 @@
         </w:rPr>
         <w:t>nAno</w:t>
       </w:r>
+      <w:proofErr w:type="spellEnd"/>
       <w:r>
         <w:rPr>
           <w:rFonts w:ascii="Tahoma" w:hAnsi="Tahoma"/>
@@ -12420,6 +14129,7 @@
         </w:rPr>
         <w:t>{{</w:t>
       </w:r>
+      <w:proofErr w:type="spellStart"/>
       <w:r>
         <w:rPr>
           <w:rFonts w:ascii="Tahoma" w:hAnsi="Tahoma"/>
@@ -12429,6 +14139,7 @@
         </w:rPr>
         <w:t>fAno</w:t>
       </w:r>
+      <w:proofErr w:type="spellEnd"/>
       <w:r>
         <w:rPr>
           <w:rFonts w:ascii="Tahoma" w:hAnsi="Tahoma"/>
@@ -12493,7 +14204,23 @@
           <w:rFonts w:ascii="Andalus" w:hAnsi="Andalus"/>
           <w:b/>
         </w:rPr>
-        <w:t>{{Firma}}</w:t>
+        <w:t>{{</w:t>
+      </w:r>
+      <w:proofErr w:type="spellStart"/>
+      <w:r>
+        <w:rPr>
+          <w:rFonts w:ascii="Andalus" w:hAnsi="Andalus"/>
+          <w:b/>
+        </w:rPr>
+        <w:t>Firma</w:t>
+      </w:r>
+      <w:proofErr w:type="spellEnd"/>
+      <w:r>
+        <w:rPr>
+          <w:rFonts w:ascii="Andalus" w:hAnsi="Andalus"/>
+          <w:b/>
+        </w:rPr>
+        <w:t>}}</w:t>
       </w:r>
     </w:p>
     <w:p>
@@ -12583,7 +14310,23 @@
           <w:rFonts w:ascii="Tahoma" w:hAnsi="Tahoma" w:cs="Tahoma"/>
           <w:lang w:val="es-MX"/>
         </w:rPr>
-        <w:t xml:space="preserve">Cédula Nº </w:t>
+        <w:t xml:space="preserve">Cédula </w:t>
+      </w:r>
+      <w:proofErr w:type="spellStart"/>
+      <w:r>
+        <w:rPr>
+          <w:rFonts w:ascii="Tahoma" w:hAnsi="Tahoma" w:cs="Tahoma"/>
+          <w:lang w:val="es-MX"/>
+        </w:rPr>
+        <w:t>Nº</w:t>
+      </w:r>
+      <w:proofErr w:type="spellEnd"/>
+      <w:r>
+        <w:rPr>
+          <w:rFonts w:ascii="Tahoma" w:hAnsi="Tahoma" w:cs="Tahoma"/>
+          <w:lang w:val="es-MX"/>
+        </w:rPr>
+        <w:t xml:space="preserve"> </w:t>
       </w:r>
       <w:r>
         <w:rPr>
@@ -12675,7 +14418,27 @@
           <w:u w:val="single"/>
         </w:rPr>
         <w:lastRenderedPageBreak/>
-        <w:t xml:space="preserve">UNIDAD N° </w:t>
+        <w:t xml:space="preserve">UNIDAD </w:t>
+      </w:r>
+      <w:proofErr w:type="spellStart"/>
+      <w:r>
+        <w:rPr>
+          <w:b/>
+          <w:sz w:val="20"/>
+          <w:szCs w:val="20"/>
+          <w:u w:val="single"/>
+        </w:rPr>
+        <w:t>N°</w:t>
+      </w:r>
+      <w:proofErr w:type="spellEnd"/>
+      <w:r>
+        <w:rPr>
+          <w:b/>
+          <w:sz w:val="20"/>
+          <w:szCs w:val="20"/>
+          <w:u w:val="single"/>
+        </w:rPr>
+        <w:t xml:space="preserve"> </w:t>
       </w:r>
       <w:r>
         <w:rPr>
@@ -12733,7 +14496,27 @@
           <w:szCs w:val="20"/>
           <w:u w:val="single"/>
         </w:rPr>
-        <w:t xml:space="preserve">Operador N° </w:t>
+        <w:t xml:space="preserve">Operador </w:t>
+      </w:r>
+      <w:proofErr w:type="spellStart"/>
+      <w:r>
+        <w:rPr>
+          <w:b/>
+          <w:sz w:val="20"/>
+          <w:szCs w:val="20"/>
+          <w:u w:val="single"/>
+        </w:rPr>
+        <w:t>N°</w:t>
+      </w:r>
+      <w:proofErr w:type="spellEnd"/>
+      <w:r>
+        <w:rPr>
+          <w:b/>
+          <w:sz w:val="20"/>
+          <w:szCs w:val="20"/>
+          <w:u w:val="single"/>
+        </w:rPr>
+        <w:t xml:space="preserve"> </w:t>
       </w:r>
       <w:r>
         <w:rPr>
@@ -12863,8 +14646,9 @@
           <w:szCs w:val="24"/>
         </w:rPr>
         <w:tab/>
-        <w:t xml:space="preserve">      </w:t>
-      </w:r>
+        <w:t xml:space="preserve">   </w:t>
+      </w:r>
+      <w:proofErr w:type="gramStart"/>
       <w:r>
         <w:rPr>
           <w:rFonts w:ascii="Arial" w:eastAsia="Cambria" w:hAnsi="Arial" w:cs="Arial"/>
@@ -12872,7 +14656,26 @@
           <w:sz w:val="24"/>
           <w:szCs w:val="24"/>
         </w:rPr>
-        <w:t>{{</w:t>
+        <w:t xml:space="preserve">   </w:t>
+      </w:r>
+      <w:r>
+        <w:rPr>
+          <w:rFonts w:ascii="Arial" w:eastAsia="Cambria" w:hAnsi="Arial" w:cs="Arial"/>
+          <w:b/>
+          <w:sz w:val="24"/>
+          <w:szCs w:val="24"/>
+        </w:rPr>
+        <w:t>{</w:t>
+      </w:r>
+      <w:proofErr w:type="gramEnd"/>
+      <w:r>
+        <w:rPr>
+          <w:rFonts w:ascii="Arial" w:eastAsia="Cambria" w:hAnsi="Arial" w:cs="Arial"/>
+          <w:b/>
+          <w:sz w:val="24"/>
+          <w:szCs w:val="24"/>
+        </w:rPr>
+        <w:t>{</w:t>
       </w:r>
       <w:r>
         <w:rPr>
@@ -12929,8 +14732,9 @@
           <w:sz w:val="24"/>
           <w:szCs w:val="24"/>
         </w:rPr>
-        <w:t xml:space="preserve">NAPASS:  </w:t>
-      </w:r>
+        <w:t>NAPASS</w:t>
+      </w:r>
+      <w:proofErr w:type="gramStart"/>
       <w:r>
         <w:rPr>
           <w:rFonts w:ascii="Arial" w:eastAsia="Cambria" w:hAnsi="Arial" w:cs="Arial"/>
@@ -12938,7 +14742,7 @@
           <w:sz w:val="24"/>
           <w:szCs w:val="24"/>
         </w:rPr>
-        <w:t>{{</w:t>
+        <w:t xml:space="preserve">:  </w:t>
       </w:r>
       <w:r>
         <w:rPr>
@@ -12947,8 +14751,29 @@
           <w:sz w:val="24"/>
           <w:szCs w:val="24"/>
         </w:rPr>
+        <w:t>{</w:t>
+      </w:r>
+      <w:proofErr w:type="gramEnd"/>
+      <w:r>
+        <w:rPr>
+          <w:rFonts w:ascii="Arial" w:eastAsia="Cambria" w:hAnsi="Arial" w:cs="Arial"/>
+          <w:b/>
+          <w:sz w:val="24"/>
+          <w:szCs w:val="24"/>
+        </w:rPr>
+        <w:t>{</w:t>
+      </w:r>
+      <w:proofErr w:type="spellStart"/>
+      <w:r>
+        <w:rPr>
+          <w:rFonts w:ascii="Arial" w:eastAsia="Cambria" w:hAnsi="Arial" w:cs="Arial"/>
+          <w:b/>
+          <w:sz w:val="24"/>
+          <w:szCs w:val="24"/>
+        </w:rPr>
         <w:t>PanaPass</w:t>
       </w:r>
+      <w:proofErr w:type="spellEnd"/>
       <w:r>
         <w:rPr>
           <w:rFonts w:ascii="Arial" w:eastAsia="Cambria" w:hAnsi="Arial" w:cs="Arial"/>
@@ -13062,6 +14887,7 @@
         </w:rPr>
         <w:t>{{</w:t>
       </w:r>
+      <w:proofErr w:type="spellStart"/>
       <w:r>
         <w:rPr>
           <w:rFonts w:ascii="Andalus" w:hAnsi="Andalus" w:cs="Andalus"/>
@@ -13071,6 +14897,7 @@
         </w:rPr>
         <w:t>nDia</w:t>
       </w:r>
+      <w:proofErr w:type="spellEnd"/>
       <w:r>
         <w:rPr>
           <w:rFonts w:ascii="Andalus" w:hAnsi="Andalus" w:cs="Andalus"/>
@@ -13098,6 +14925,7 @@
         </w:rPr>
         <w:t>{{</w:t>
       </w:r>
+      <w:proofErr w:type="spellStart"/>
       <w:r>
         <w:rPr>
           <w:rFonts w:ascii="Andalus" w:hAnsi="Andalus" w:cs="Andalus"/>
@@ -13107,6 +14935,7 @@
         </w:rPr>
         <w:t>fDia</w:t>
       </w:r>
+      <w:proofErr w:type="spellEnd"/>
       <w:r>
         <w:rPr>
           <w:rFonts w:ascii="Andalus" w:hAnsi="Andalus" w:cs="Andalus"/>
@@ -13140,6 +14969,7 @@
         </w:rPr>
         <w:t>{{</w:t>
       </w:r>
+      <w:proofErr w:type="spellStart"/>
       <w:r>
         <w:rPr>
           <w:rFonts w:ascii="Andalus" w:hAnsi="Andalus" w:cs="Andalus"/>
@@ -13149,6 +14979,8 @@
         </w:rPr>
         <w:t>nMes</w:t>
       </w:r>
+      <w:proofErr w:type="spellEnd"/>
+      <w:proofErr w:type="gramStart"/>
       <w:r>
         <w:rPr>
           <w:rFonts w:ascii="Andalus" w:hAnsi="Andalus" w:cs="Andalus"/>
@@ -13162,17 +14994,25 @@
         <w:rPr>
           <w:rFonts w:ascii="Andalus" w:hAnsi="Andalus" w:cs="Andalus"/>
         </w:rPr>
-        <w:t xml:space="preserve">  de </w:t>
-      </w:r>
+        <w:t xml:space="preserve">  de</w:t>
+      </w:r>
+      <w:proofErr w:type="gramEnd"/>
       <w:r>
         <w:rPr>
           <w:rFonts w:ascii="Andalus" w:hAnsi="Andalus" w:cs="Andalus"/>
+        </w:rPr>
+        <w:t xml:space="preserve"> </w:t>
+      </w:r>
+      <w:r>
+        <w:rPr>
+          <w:rFonts w:ascii="Andalus" w:hAnsi="Andalus" w:cs="Andalus"/>
           <w:b/>
           <w:bCs/>
           <w:lang w:val="es-MX"/>
         </w:rPr>
         <w:t>{{</w:t>
       </w:r>
+      <w:proofErr w:type="spellStart"/>
       <w:r>
         <w:rPr>
           <w:rFonts w:ascii="Andalus" w:hAnsi="Andalus" w:cs="Andalus"/>
@@ -13182,6 +15022,7 @@
         </w:rPr>
         <w:t>nAno</w:t>
       </w:r>
+      <w:proofErr w:type="spellEnd"/>
       <w:r>
         <w:rPr>
           <w:rFonts w:ascii="Andalus" w:hAnsi="Andalus" w:cs="Andalus"/>
@@ -13209,6 +15050,7 @@
         </w:rPr>
         <w:t>{{</w:t>
       </w:r>
+      <w:proofErr w:type="spellStart"/>
       <w:r>
         <w:rPr>
           <w:rFonts w:ascii="Andalus" w:hAnsi="Andalus" w:cs="Andalus"/>
@@ -13218,6 +15060,7 @@
         </w:rPr>
         <w:t>fAno</w:t>
       </w:r>
+      <w:proofErr w:type="spellEnd"/>
       <w:r>
         <w:rPr>
           <w:rFonts w:ascii="Andalus" w:hAnsi="Andalus" w:cs="Andalus"/>
@@ -13309,7 +15152,23 @@
           <w:rFonts w:ascii="Tahoma" w:hAnsi="Tahoma" w:cs="Tahoma"/>
           <w:lang w:val="es-MX"/>
         </w:rPr>
-        <w:t>, a fin de aceptar bajo la gravedad del juramento y con conocimiento de la responsabilidad penal, civil y administrativa en caso que cometa la INFRACCION DE TRANSITO NO.71 AL DECRETO EJECUTIVO 640 DE 27 DE DICIEMBRE DEL 2006 lo siguiente:</w:t>
+        <w:t xml:space="preserve">, a fin de aceptar bajo la gravedad del juramento y con conocimiento de la responsabilidad penal, civil y administrativa </w:t>
+      </w:r>
+      <w:proofErr w:type="gramStart"/>
+      <w:r>
+        <w:rPr>
+          <w:rFonts w:ascii="Tahoma" w:hAnsi="Tahoma" w:cs="Tahoma"/>
+          <w:lang w:val="es-MX"/>
+        </w:rPr>
+        <w:t>en caso que</w:t>
+      </w:r>
+      <w:proofErr w:type="gramEnd"/>
+      <w:r>
+        <w:rPr>
+          <w:rFonts w:ascii="Tahoma" w:hAnsi="Tahoma" w:cs="Tahoma"/>
+          <w:lang w:val="es-MX"/>
+        </w:rPr>
+        <w:t xml:space="preserve"> cometa la INFRACCION DE TRANSITO NO.71 AL DECRETO EJECUTIVO 640 DE 27 DE DICIEMBRE DEL 2006 lo siguiente:</w:t>
       </w:r>
     </w:p>
     <w:p>
@@ -13355,6 +15214,7 @@
         </w:rPr>
         <w:t>Placa</w:t>
       </w:r>
+      <w:proofErr w:type="gramStart"/>
       <w:r>
         <w:rPr>
           <w:rFonts w:ascii="Andalus" w:hAnsi="Andalus" w:cs="Andalus"/>
@@ -13372,7 +15232,15 @@
           <w:rFonts w:ascii="Tahoma" w:hAnsi="Tahoma" w:cs="Tahoma"/>
           <w:lang w:val="es-MX"/>
         </w:rPr>
-        <w:t xml:space="preserve"> y que dentro del mismo se establece una cláusula compromisoria que me impide cometer la infracción establecida</w:t>
+        <w:t xml:space="preserve"> y</w:t>
+      </w:r>
+      <w:proofErr w:type="gramEnd"/>
+      <w:r>
+        <w:rPr>
+          <w:rFonts w:ascii="Tahoma" w:hAnsi="Tahoma" w:cs="Tahoma"/>
+          <w:lang w:val="es-MX"/>
+        </w:rPr>
+        <w:t xml:space="preserve"> que dentro del mismo se establece una cláusula compromisoria que me impide cometer la infracción establecida</w:t>
       </w:r>
       <w:r>
         <w:rPr>
@@ -14549,7 +16417,23 @@
           <w:lang w:val="es-MX"/>
         </w:rPr>
         <w:lastRenderedPageBreak/>
-        <w:t>pesar de la falta, me notificara mediante estado de cuenta o historial de transito de la cantidad mensual a cancelar incluida en el renglón de siniestros.</w:t>
+        <w:t xml:space="preserve">pesar de la falta, me notificara mediante estado de cuenta o historial de </w:t>
+      </w:r>
+      <w:proofErr w:type="spellStart"/>
+      <w:r>
+        <w:rPr>
+          <w:rFonts w:ascii="Tahoma" w:hAnsi="Tahoma" w:cs="Tahoma"/>
+          <w:lang w:val="es-MX"/>
+        </w:rPr>
+        <w:t>transito</w:t>
+      </w:r>
+      <w:proofErr w:type="spellEnd"/>
+      <w:r>
+        <w:rPr>
+          <w:rFonts w:ascii="Tahoma" w:hAnsi="Tahoma" w:cs="Tahoma"/>
+          <w:lang w:val="es-MX"/>
+        </w:rPr>
+        <w:t xml:space="preserve"> de la cantidad mensual a cancelar incluida en el renglón de siniestros.</w:t>
       </w:r>
     </w:p>
     <w:p>
@@ -14603,7 +16487,23 @@
           <w:rFonts w:ascii="Tahoma" w:hAnsi="Tahoma" w:cs="Tahoma"/>
           <w:lang w:val="es-MX"/>
         </w:rPr>
-        <w:t>El saldo de Panapass para el momento de entrega de la unidad es de: 0.00 U$</w:t>
+        <w:t xml:space="preserve">El saldo de </w:t>
+      </w:r>
+      <w:proofErr w:type="spellStart"/>
+      <w:r>
+        <w:rPr>
+          <w:rFonts w:ascii="Tahoma" w:hAnsi="Tahoma" w:cs="Tahoma"/>
+          <w:lang w:val="es-MX"/>
+        </w:rPr>
+        <w:t>Panapass</w:t>
+      </w:r>
+      <w:proofErr w:type="spellEnd"/>
+      <w:r>
+        <w:rPr>
+          <w:rFonts w:ascii="Tahoma" w:hAnsi="Tahoma" w:cs="Tahoma"/>
+          <w:lang w:val="es-MX"/>
+        </w:rPr>
+        <w:t xml:space="preserve"> para el momento de entrega de la unidad es de: 0.00 U$</w:t>
       </w:r>
     </w:p>
     <w:p>
@@ -14753,7 +16653,23 @@
           <w:rFonts w:ascii="Tahoma" w:hAnsi="Tahoma" w:cs="Tahoma"/>
           <w:lang w:val="es-MX"/>
         </w:rPr>
-        <w:t xml:space="preserve">Cédula Nº </w:t>
+        <w:t xml:space="preserve">Cédula </w:t>
+      </w:r>
+      <w:proofErr w:type="spellStart"/>
+      <w:r>
+        <w:rPr>
+          <w:rFonts w:ascii="Tahoma" w:hAnsi="Tahoma" w:cs="Tahoma"/>
+          <w:lang w:val="es-MX"/>
+        </w:rPr>
+        <w:t>Nº</w:t>
+      </w:r>
+      <w:proofErr w:type="spellEnd"/>
+      <w:r>
+        <w:rPr>
+          <w:rFonts w:ascii="Tahoma" w:hAnsi="Tahoma" w:cs="Tahoma"/>
+          <w:lang w:val="es-MX"/>
+        </w:rPr>
+        <w:t xml:space="preserve"> </w:t>
       </w:r>
       <w:r>
         <w:rPr>

</xml_diff>